<commit_message>
Update on 03/05/2021 at 17:24
</commit_message>
<xml_diff>
--- a/Documents/Safeguarding/Child Protection Policy.docx
+++ b/Documents/Safeguarding/Child Protection Policy.docx
@@ -6605,6 +6605,7 @@
         <w:rPr>
           <w:spacing w:val="1"/>
         </w:rPr>
+        <w:lastRenderedPageBreak/>
         <w:t>P</w:t>
       </w:r>
       <w:r>
@@ -14238,6 +14239,7 @@
         <w:rPr>
           <w:spacing w:val="2"/>
         </w:rPr>
+        <w:lastRenderedPageBreak/>
         <w:t>E</w:t>
       </w:r>
       <w:r>
@@ -24118,6 +24120,7 @@
         <w:rPr>
           <w:spacing w:val="-4"/>
         </w:rPr>
+        <w:lastRenderedPageBreak/>
         <w:t>w</w:t>
       </w:r>
       <w:r>
@@ -26709,7 +26712,7 @@
         <w:rPr>
           <w:spacing w:val="2"/>
         </w:rPr>
-        <w:t>GDPR 2016</w:t>
+        <w:t>UK General Data Protection Regulation (UK GDPR), tailored by the Data Protection Act 2018</w:t>
       </w:r>
       <w:r>
         <w:t>.</w:t>
@@ -32000,6 +32003,7 @@
     <w:p/>
     <w:p>
       <w:r>
+        <w:lastRenderedPageBreak/>
         <w:t>Our DSL will help promote educational outcomes by sharing information about the welfare, safeguarding and child protection issues that children (including those with a social worker) are experiencing, or have experienced, with teachers and other staff. This will be done by:</w:t>
       </w:r>
     </w:p>
@@ -32233,7 +32237,11 @@
         <w:t xml:space="preserve">In addition to the formal training set out above, their knowledge and skills should be refreshed (this might be via e-bulletins, meeting other designated safeguarding leads, or simply taking time to read and digest safeguarding developments) at regular intervals, as required, and </w:t>
       </w:r>
       <w:r>
-        <w:t>at least annually, to allow them</w:t>
+        <w:t xml:space="preserve">at </w:t>
+      </w:r>
+      <w:r>
+        <w:lastRenderedPageBreak/>
+        <w:t>least annually, to allow them</w:t>
       </w:r>
       <w:r>
         <w:t xml:space="preserve"> to understand and keep up with any developments relevant to their role so they:</w:t>
@@ -32742,6 +32750,7 @@
     </w:p>
     <w:p>
       <w:r>
+        <w:lastRenderedPageBreak/>
         <w:t>•</w:t>
       </w:r>
       <w:r>
@@ -32873,6 +32882,7 @@
     </w:p>
     <w:p>
       <w:r>
+        <w:lastRenderedPageBreak/>
         <w:t>•</w:t>
       </w:r>
       <w:r>
@@ -35113,6 +35123,7 @@
         <w:rPr>
           <w:spacing w:val="-1"/>
         </w:rPr>
+        <w:lastRenderedPageBreak/>
         <w:t>App</w:t>
       </w:r>
       <w:r>
@@ -37068,7 +37079,66 @@
       </w:r>
       <w:proofErr w:type="gramEnd"/>
       <w:r>
-        <w:t xml:space="preserve"> and touching outside of clothing. They may also include non-contact activities, such as involving children in looking at, or in production of, sexual images, watching sexual activities, encouraging children to behave in sexually inappropriate ways, or grooming a child in preparation for abuse (including via the internet).  Sexual abuse is not solely perpetrated by adult males.  Women can also commit acts of sexual abuse, as can other children.</w:t>
+        <w:t xml:space="preserve"> and touching outside of clothing. They may also include non-contact activities, such as involving children in looking at, or in production of, sexual images, watching sexual activities, encouraging children to behave in sexually inappropriate ways, or grooming a child in preparation for abuse (including via the internet). </w:t>
+      </w:r>
+    </w:p>
+    <w:p>
+      <w:r>
+        <w:t>Sexual abuse is not solely perpetrated by adult males.  Women can also commit acts of sexual abuse, as can other children</w:t>
+      </w:r>
+      <w:r>
+        <w:t xml:space="preserve"> (peer on peer)</w:t>
+      </w:r>
+      <w:r>
+        <w:t>.</w:t>
+      </w:r>
+      <w:r>
+        <w:t xml:space="preserve"> At Wribbenhall School we take our duties very seriously; relationships and sex education </w:t>
+      </w:r>
+      <w:proofErr w:type="gramStart"/>
+      <w:r>
+        <w:t>is</w:t>
+      </w:r>
+      <w:proofErr w:type="gramEnd"/>
+      <w:r>
+        <w:t xml:space="preserve"> a part of</w:t>
+      </w:r>
+      <w:r>
+        <w:t xml:space="preserve"> the</w:t>
+      </w:r>
+      <w:r>
+        <w:t xml:space="preserve"> overt curriculum. </w:t>
+      </w:r>
+      <w:r>
+        <w:t>In addition to this w</w:t>
+      </w:r>
+      <w:r>
+        <w:t>e also discuss personal privacy and not touching as and when the opportunity occurs</w:t>
+      </w:r>
+      <w:r>
+        <w:t xml:space="preserve"> naturally</w:t>
+      </w:r>
+      <w:r>
+        <w:t xml:space="preserve">. </w:t>
+      </w:r>
+    </w:p>
+    <w:p>
+      <w:r>
+        <w:t xml:space="preserve">As with all forms of neglect and abuse </w:t>
+      </w:r>
+      <w:r>
+        <w:t>the victim can speak or write to any member of staff in the school. W</w:t>
+      </w:r>
+      <w:r>
+        <w:t>e record a concern or disclosure and pass the written report to the DSL</w:t>
+      </w:r>
+      <w:r>
+        <w:t>, who will follow the Worcestershire Safeguarding Board policies and will contact the appropriate authorities as necessary.</w:t>
+      </w:r>
+    </w:p>
+    <w:p>
+      <w:r>
+        <w:t>We will consider emotional support for both the victim and the perpetrator but will also follow our disciplinary procedures against the perpetrator whether they are a child or adult.</w:t>
       </w:r>
     </w:p>
     <w:p/>
@@ -37918,6 +37988,7 @@
     <w:p/>
     <w:p>
       <w:r>
+        <w:lastRenderedPageBreak/>
         <w:t>Unless the teacher has good reason not to, they should still discuss any such case with the school’s designated safeguarding lead (or deputy) and involve children’s social care as appropriate.</w:t>
       </w:r>
     </w:p>
@@ -38174,6 +38245,7 @@
         <w:pStyle w:val="Heading2"/>
       </w:pPr>
       <w:r>
+        <w:lastRenderedPageBreak/>
         <w:t>We:</w:t>
       </w:r>
     </w:p>
@@ -38390,6 +38462,7 @@
         </w:numPr>
       </w:pPr>
       <w:r>
+        <w:lastRenderedPageBreak/>
         <w:t>The date when the pupil first attended or is due to start attending that school</w:t>
       </w:r>
     </w:p>
@@ -38659,6 +38732,7 @@
         </w:numPr>
       </w:pPr>
       <w:r>
+        <w:lastRenderedPageBreak/>
         <w:t xml:space="preserve">children who suffer from sexually transmitted infections or become pregnant. </w:t>
       </w:r>
     </w:p>
@@ -38738,7 +38812,11 @@
     </w:p>
     <w:p>
       <w:r>
-        <w:t>It is important that school staff are aware of sexual violence and the fact children can, and sometimes do, abuse their peers in this way. When referring to sexual violence we are referring to sexual offences under the Sexual Offences Act 2003, which includes: rape, assault by penetration, sexual assault without consent.</w:t>
+        <w:t xml:space="preserve">It is important that school staff are aware of sexual violence and the fact children can, and sometimes do, abuse their peers in this way. When referring to sexual violence we are referring </w:t>
+      </w:r>
+      <w:r>
+        <w:lastRenderedPageBreak/>
+        <w:t>to sexual offences under the Sexual Offences Act 2003, which includes: rape, assault by penetration, sexual assault without consent.</w:t>
       </w:r>
     </w:p>
     <w:p/>
@@ -38982,7 +39060,11 @@
         <w:t xml:space="preserve"> </w:t>
       </w:r>
       <w:r>
-        <w:t>reassured that they are being taken seriously and that they will be supported and kept</w:t>
+        <w:t xml:space="preserve">reassured that they are being taken seriously and </w:t>
+      </w:r>
+      <w:r>
+        <w:lastRenderedPageBreak/>
+        <w:t>that they will be supported and kept</w:t>
       </w:r>
       <w:r>
         <w:t xml:space="preserve"> </w:t>
@@ -39298,6 +39380,7 @@
         </w:numPr>
       </w:pPr>
       <w:r>
+        <w:lastRenderedPageBreak/>
         <w:t>The DSL will put a risk assessment and support plan into place for all children involved (including the victim(s), the child(ren) against whom the allegation has been made and any others affected) with a named person they can talk to if needed</w:t>
       </w:r>
     </w:p>
@@ -39898,6 +39981,7 @@
     <w:p/>
     <w:p>
       <w:r>
+        <w:lastRenderedPageBreak/>
         <w:t xml:space="preserve">The </w:t>
       </w:r>
       <w:r>
@@ -40162,6 +40246,7 @@
         <w:pStyle w:val="Heading2"/>
       </w:pPr>
       <w:r>
+        <w:lastRenderedPageBreak/>
         <w:t xml:space="preserve">We are using </w:t>
       </w:r>
       <w:r>
@@ -40393,6 +40478,7 @@
         <w:pStyle w:val="Heading1"/>
       </w:pPr>
       <w:r>
+        <w:lastRenderedPageBreak/>
         <w:t>Prevent</w:t>
       </w:r>
       <w:r>
@@ -40553,6 +40639,7 @@
     </w:p>
     <w:p>
       <w:r>
+        <w:lastRenderedPageBreak/>
         <w:t xml:space="preserve">5. </w:t>
       </w:r>
       <w:r>
@@ -40710,6 +40797,7 @@
         </w:numPr>
       </w:pPr>
       <w:r>
+        <w:lastRenderedPageBreak/>
         <w:t xml:space="preserve">Seek to provoke others to terrorist </w:t>
       </w:r>
       <w:proofErr w:type="gramStart"/>
@@ -40948,6 +41036,7 @@
         </w:numPr>
       </w:pPr>
       <w:r>
+        <w:lastRenderedPageBreak/>
         <w:t xml:space="preserve">Possessing or accessing violent extremist </w:t>
       </w:r>
       <w:proofErr w:type="gramStart"/>
@@ -41194,7 +41283,11 @@
     </w:p>
     <w:p>
       <w:r>
-        <w:t xml:space="preserve">Channel is a voluntary, confidential support programme which focuses on providing support at an early stage to people who are identified as being vulnerable to being drawn. According to the Prevent duty guidance ‘having due regard’ means that the authorities should place an appropriate amount of weight on the need to prevent people being drawn into terrorism when they consider all the other factors relevant to how they carry out their usual functions. Terrorism” for these purposes has the same meaning as for the Terrorism Act 2000 (section 1(1) to (4) of that Act). into terrorism. </w:t>
+        <w:t xml:space="preserve">Channel is a voluntary, confidential support programme which focuses on providing support at an early stage to people who are identified as being vulnerable to being drawn. According to the Prevent duty guidance ‘having due regard’ means that the authorities should place an appropriate amount of weight on the need to prevent people being drawn into terrorism when they consider all the other factors relevant to how they carry out their usual functions. </w:t>
+      </w:r>
+      <w:r>
+        <w:lastRenderedPageBreak/>
+        <w:t xml:space="preserve">Terrorism” for these purposes has the same meaning as for the Terrorism Act 2000 (section 1(1) to (4) of that Act). into terrorism. </w:t>
       </w:r>
     </w:p>
     <w:p>
@@ -51258,7 +51351,11 @@
         <w:t>visits</w:t>
       </w:r>
       <w:r>
-        <w:t xml:space="preserve"> or require unsupervised contact with children, we will require a DBS to be seen. We will require proof of their identity and for them to complete the relevant section in the visitor’s book. They will not need to be accompanied by a member of staff. However, staff will continue to be observant.</w:t>
+        <w:t xml:space="preserve"> or require unsupervised contact with children, we will require a DBS to be seen. We will require proof of their identity </w:t>
+      </w:r>
+      <w:r>
+        <w:lastRenderedPageBreak/>
+        <w:t>and for them to complete the relevant section in the visitor’s book. They will not need to be accompanied by a member of staff. However, staff will continue to be observant.</w:t>
       </w:r>
     </w:p>
     <w:p/>
@@ -57402,6 +57499,7 @@
         </w:rPr>
       </w:pPr>
       <w:r>
+        <w:lastRenderedPageBreak/>
         <w:t>If</w:t>
       </w:r>
       <w:r>
@@ -65359,6 +65457,7 @@
     </w:p>
     <w:p>
       <w:r>
+        <w:lastRenderedPageBreak/>
         <w:t>A previously looked after child potentially remains vulnerable and all staff should have the skills, knowledge and understanding to keep previously looked after children safe. When dealing with looked after children and previously looked after children, it is important that all agencies work together and prompt action is taken when necessary to safeguard these children, who are a particularly vulnerable group.</w:t>
       </w:r>
     </w:p>
@@ -71944,7 +72043,11 @@
         <w:t>pose a risk of harm to children</w:t>
       </w:r>
       <w:r>
-        <w:t>, (e.g. a member of staff is involved in domestic violence at home. No children were involved, but we will need to consider what triggered these actions and could a child in the school trigger the same reaction, therefore being put at risk).</w:t>
+        <w:t xml:space="preserve">, (e.g. a member of staff is involved in </w:t>
+      </w:r>
+      <w:r>
+        <w:lastRenderedPageBreak/>
+        <w:t>domestic violence at home. No children were involved, but we will need to consider what triggered these actions and could a child in the school trigger the same reaction, therefore being put at risk).</w:t>
       </w:r>
     </w:p>
     <w:p>
@@ -72420,6 +72523,7 @@
         </w:numPr>
       </w:pPr>
       <w:r>
+        <w:lastRenderedPageBreak/>
         <w:t>Immediately discuss the allegation with the designated officer at the local authority. This is to consider the nature, content and context of the allegation and agree a course of action, including whether further enquiries are necessary to enable a decision on how to proceed, and whether it is necessary to involve the police and/or children’s social care services. (The case manager may, on occasion, consider it necessary to involve the police before consulting the designated officer – for example, if the accused individual is deemed to be an immediate risk to children or there is evidence of a possible criminal offence. In such cases, the case manager will notify the designated officer as soon as practicably possible after contacting the police)</w:t>
       </w:r>
     </w:p>
@@ -72512,7 +72616,11 @@
         </w:numPr>
       </w:pPr>
       <w:r>
-        <w:t>Inform the parents or carers of the child/children involved about the allegation as soon as possible if they do not already know (following agreement with children’s social care services and/or the police, if applicable). The case manager will also inform the parents or carers of the requirement to maintain confidentiality about any allegations made against teachers (where this applies) while investigations are ongoing. Any parent or carer who wishes to have the confidentiality restrictions removed in respect of a teacher will be advised to seek legal advice</w:t>
+        <w:t xml:space="preserve">Inform the parents or carers of the child/children involved about the allegation as soon as possible if they do not already know (following agreement with children’s social care services and/or the police, if applicable). The case manager will also inform the parents or carers of the requirement to maintain confidentiality about any allegations made against </w:t>
+      </w:r>
+      <w:r>
+        <w:lastRenderedPageBreak/>
+        <w:t>teachers (where this applies) while investigations are ongoing. Any parent or carer who wishes to have the confidentiality restrictions removed in respect of a teacher will be advised to seek legal advice</w:t>
       </w:r>
     </w:p>
     <w:p>
@@ -72684,6 +72792,7 @@
         <w:rPr>
           <w:rFonts w:eastAsia="Verdana"/>
         </w:rPr>
+        <w:lastRenderedPageBreak/>
         <w:t>Individuals returning to work after suspension</w:t>
       </w:r>
     </w:p>
@@ -72946,6 +73055,7 @@
         <w:rPr>
           <w:rFonts w:eastAsia="Verdana"/>
         </w:rPr>
+        <w:lastRenderedPageBreak/>
         <w:t>References</w:t>
       </w:r>
     </w:p>
@@ -73331,6 +73441,7 @@
     </w:p>
     <w:p>
       <w:r>
+        <w:lastRenderedPageBreak/>
         <w:t>Annex</w:t>
       </w:r>
       <w:r>
@@ -75350,6 +75461,7 @@
     </w:tbl>
     <w:p>
       <w:r>
+        <w:lastRenderedPageBreak/>
         <w:t xml:space="preserve">Appendix 1: </w:t>
       </w:r>
       <w:r>

</xml_diff>

<commit_message>
Update on 13/05/2021 at  9:25
</commit_message>
<xml_diff>
--- a/Documents/Safeguarding/Child Protection Policy.docx
+++ b/Documents/Safeguarding/Child Protection Policy.docx
@@ -1,6 +1,6 @@
 
 <file path=word/document.xml><?xml version="1.0" encoding="utf-8"?>
-<w:document xmlns:wpc="http://schemas.microsoft.com/office/word/2010/wordprocessingCanvas" xmlns:cx="http://schemas.microsoft.com/office/drawing/2014/chartex" xmlns:cx1="http://schemas.microsoft.com/office/drawing/2015/9/8/chartex" xmlns:cx2="http://schemas.microsoft.com/office/drawing/2015/10/21/chartex" xmlns:cx3="http://schemas.microsoft.com/office/drawing/2016/5/9/chartex" xmlns:cx4="http://schemas.microsoft.com/office/drawing/2016/5/10/chartex" xmlns:cx5="http://schemas.microsoft.com/office/drawing/2016/5/11/chartex" xmlns:cx6="http://schemas.microsoft.com/office/drawing/2016/5/12/chartex" xmlns:cx7="http://schemas.microsoft.com/office/drawing/2016/5/13/chartex" xmlns:cx8="http://schemas.microsoft.com/office/drawing/2016/5/14/chartex" xmlns:mc="http://schemas.openxmlformats.org/markup-compatibility/2006" xmlns:aink="http://schemas.microsoft.com/office/drawing/2016/ink" xmlns:am3d="http://schemas.microsoft.com/office/drawing/2017/model3d" xmlns:o="urn:schemas-microsoft-com:office:office" xmlns:r="http://schemas.openxmlformats.org/officeDocument/2006/relationships" xmlns:m="http://schemas.openxmlformats.org/officeDocument/2006/math" xmlns:v="urn:schemas-microsoft-com:vml" xmlns:wp14="http://schemas.microsoft.com/office/word/2010/wordprocessingDrawing" xmlns:wp="http://schemas.openxmlformats.org/drawingml/2006/wordprocessingDrawing" xmlns:w10="urn:schemas-microsoft-com:office:word" xmlns:w="http://schemas.openxmlformats.org/wordprocessingml/2006/main" xmlns:w14="http://schemas.microsoft.com/office/word/2010/wordml" xmlns:w15="http://schemas.microsoft.com/office/word/2012/wordml" xmlns:w16cex="http://schemas.microsoft.com/office/word/2018/wordml/cex" xmlns:w16cid="http://schemas.microsoft.com/office/word/2016/wordml/cid" xmlns:w16="http://schemas.microsoft.com/office/word/2018/wordml" xmlns:w16se="http://schemas.microsoft.com/office/word/2015/wordml/symex" xmlns:wpg="http://schemas.microsoft.com/office/word/2010/wordprocessingGroup" xmlns:wpi="http://schemas.microsoft.com/office/word/2010/wordprocessingInk" xmlns:wne="http://schemas.microsoft.com/office/word/2006/wordml" xmlns:wps="http://schemas.microsoft.com/office/word/2010/wordprocessingShape" mc:Ignorable="w14 w15 w16se w16cid w16 w16cex wp14">
+<w:document xmlns:wpc="http://schemas.microsoft.com/office/word/2010/wordprocessingCanvas" xmlns:cx="http://schemas.microsoft.com/office/drawing/2014/chartex" xmlns:cx1="http://schemas.microsoft.com/office/drawing/2015/9/8/chartex" xmlns:cx2="http://schemas.microsoft.com/office/drawing/2015/10/21/chartex" xmlns:cx3="http://schemas.microsoft.com/office/drawing/2016/5/9/chartex" xmlns:cx4="http://schemas.microsoft.com/office/drawing/2016/5/10/chartex" xmlns:cx5="http://schemas.microsoft.com/office/drawing/2016/5/11/chartex" xmlns:cx6="http://schemas.microsoft.com/office/drawing/2016/5/12/chartex" xmlns:cx7="http://schemas.microsoft.com/office/drawing/2016/5/13/chartex" xmlns:cx8="http://schemas.microsoft.com/office/drawing/2016/5/14/chartex" xmlns:mc="http://schemas.openxmlformats.org/markup-compatibility/2006" xmlns:aink="http://schemas.microsoft.com/office/drawing/2016/ink" xmlns:am3d="http://schemas.microsoft.com/office/drawing/2017/model3d" xmlns:o="urn:schemas-microsoft-com:office:office" xmlns:r="http://schemas.openxmlformats.org/officeDocument/2006/relationships" xmlns:m="http://schemas.openxmlformats.org/officeDocument/2006/math" xmlns:v="urn:schemas-microsoft-com:vml" xmlns:wp14="http://schemas.microsoft.com/office/word/2010/wordprocessingDrawing" xmlns:wp="http://schemas.openxmlformats.org/drawingml/2006/wordprocessingDrawing" xmlns:w10="urn:schemas-microsoft-com:office:word" xmlns:w="http://schemas.openxmlformats.org/wordprocessingml/2006/main" xmlns:w14="http://schemas.microsoft.com/office/word/2010/wordml" xmlns:w15="http://schemas.microsoft.com/office/word/2012/wordml" xmlns:w16cex="http://schemas.microsoft.com/office/word/2018/wordml/cex" xmlns:w16cid="http://schemas.microsoft.com/office/word/2016/wordml/cid" xmlns:w16="http://schemas.microsoft.com/office/word/2018/wordml" xmlns:w16sdtdh="http://schemas.microsoft.com/office/word/2020/wordml/sdtdatahash" xmlns:w16se="http://schemas.microsoft.com/office/word/2015/wordml/symex" xmlns:wpg="http://schemas.microsoft.com/office/word/2010/wordprocessingGroup" xmlns:wpi="http://schemas.microsoft.com/office/word/2010/wordprocessingInk" xmlns:wne="http://schemas.microsoft.com/office/word/2006/wordml" xmlns:wps="http://schemas.microsoft.com/office/word/2010/wordprocessingShape" mc:Ignorable="w14 w15 w16se w16cid w16 w16cex w16sdtdh wp14">
   <w:body>
     <w:p>
       <w:pPr>
@@ -32123,92 +32123,24 @@
         <w:t>Refer cases where a crime may have been committed to the Police as required.</w:t>
       </w:r>
     </w:p>
-    <w:p/>
     <w:p>
-      <w:pPr>
-        <w:pStyle w:val="Heading1"/>
-      </w:pPr>
-      <w:r>
-        <w:t>Working with Others</w:t>
-      </w:r>
-    </w:p>
-    <w:p>
-      <w:r>
-        <w:t>The designated safeguarding lead is expected to:</w:t>
-      </w:r>
-    </w:p>
-    <w:p>
       <w:r>
         <w:t>•</w:t>
       </w:r>
       <w:r>
         <w:tab/>
-        <w:t xml:space="preserve">As required, liaise with </w:t>
-      </w:r>
-      <w:r>
-        <w:t>t</w:t>
-      </w:r>
-      <w:r>
-        <w:t>h</w:t>
-      </w:r>
-      <w:r>
-        <w:t>e “case manage</w:t>
-      </w:r>
-      <w:r>
-        <w:t>r” and the designated officers</w:t>
-      </w:r>
-      <w:r>
-        <w:t xml:space="preserve"> at the local authority</w:t>
-      </w:r>
-      <w:r>
-        <w:t xml:space="preserve"> (Worcestershire County Council)</w:t>
-      </w:r>
-      <w:r>
-        <w:t xml:space="preserve"> for child pr</w:t>
-      </w:r>
-      <w:r>
-        <w:t>otection concerns</w:t>
-      </w:r>
-      <w:r>
-        <w:t xml:space="preserve"> which </w:t>
-      </w:r>
-      <w:r>
-        <w:t>involve</w:t>
-      </w:r>
-      <w:r>
-        <w:t xml:space="preserve"> a staff </w:t>
-      </w:r>
-      <w:r>
-        <w:t>member.</w:t>
-      </w:r>
-    </w:p>
-    <w:p>
-      <w:r>
-        <w:t>•</w:t>
-      </w:r>
-      <w:r>
-        <w:tab/>
-        <w:t>Liaise with staff</w:t>
-      </w:r>
-      <w:r>
-        <w:t xml:space="preserve"> on matters of safety and safeguarding (including online and digital safety) and when deciding whether to make a referral by liaising with relevant agencies; and</w:t>
-      </w:r>
-    </w:p>
-    <w:p>
-      <w:r>
-        <w:t>•</w:t>
-      </w:r>
-      <w:r>
-        <w:tab/>
-        <w:t xml:space="preserve">Act as a source of support, </w:t>
-      </w:r>
-      <w:proofErr w:type="gramStart"/>
-      <w:r>
-        <w:t>advice</w:t>
-      </w:r>
-      <w:proofErr w:type="gramEnd"/>
-      <w:r>
-        <w:t xml:space="preserve"> and expertise for all staff.</w:t>
+      </w:r>
+      <w:r>
+        <w:t xml:space="preserve">Where there are concerns over self-harming or suicidal thoughts the DSL may decide to place a person on a watch list. This requires staff to follow normal procedures but also to inform the DSL immediately of </w:t>
+      </w:r>
+      <w:r>
+        <w:rPr>
+          <w:u w:val="single"/>
+        </w:rPr>
+        <w:t>ALL</w:t>
+      </w:r>
+      <w:r>
+        <w:t xml:space="preserve"> verbalisations or behaviours related to self-harming. The DSL may also decide to administer Mental Health First Aid.</w:t>
       </w:r>
     </w:p>
     <w:p/>
@@ -32217,31 +32149,116 @@
         <w:pStyle w:val="Heading1"/>
       </w:pPr>
       <w:r>
-        <w:t>Training</w:t>
+        <w:t>Working with Others</w:t>
       </w:r>
     </w:p>
     <w:p>
       <w:r>
-        <w:t>The designated safeguarding lead (and any deputies) should undergo training to provide them with the knowledge and skills required to carry out the role. This training should be updated at least every two years.</w:t>
-      </w:r>
-      <w:r>
-        <w:t xml:space="preserve"> </w:t>
-      </w:r>
-      <w:r>
-        <w:t>The designated safeguarding lead should undertake Prevent awareness training.</w:t>
+        <w:t>The designated safeguarding lead is expected to:</w:t>
+      </w:r>
+    </w:p>
+    <w:p>
+      <w:r>
+        <w:t>•</w:t>
+      </w:r>
+      <w:r>
+        <w:tab/>
+        <w:t xml:space="preserve">As required, liaise with </w:t>
+      </w:r>
+      <w:r>
+        <w:t>t</w:t>
+      </w:r>
+      <w:r>
+        <w:t>h</w:t>
+      </w:r>
+      <w:r>
+        <w:t>e “case manage</w:t>
+      </w:r>
+      <w:r>
+        <w:t>r” and the designated officers</w:t>
+      </w:r>
+      <w:r>
+        <w:t xml:space="preserve"> at the local authority</w:t>
+      </w:r>
+      <w:r>
+        <w:t xml:space="preserve"> (Worcestershire County Council)</w:t>
+      </w:r>
+      <w:r>
+        <w:t xml:space="preserve"> for child pr</w:t>
+      </w:r>
+      <w:r>
+        <w:t>otection concerns</w:t>
+      </w:r>
+      <w:r>
+        <w:t xml:space="preserve"> which </w:t>
+      </w:r>
+      <w:r>
+        <w:t>involve</w:t>
+      </w:r>
+      <w:r>
+        <w:t xml:space="preserve"> a staff </w:t>
+      </w:r>
+      <w:r>
+        <w:t>member.</w:t>
+      </w:r>
+    </w:p>
+    <w:p>
+      <w:r>
+        <w:t>•</w:t>
+      </w:r>
+      <w:r>
+        <w:tab/>
+        <w:t>Liaise with staff</w:t>
+      </w:r>
+      <w:r>
+        <w:t xml:space="preserve"> on matters of safety and safeguarding (including online and digital safety) and when deciding whether to make a referral by liaising with relevant agencies; and</w:t>
+      </w:r>
+    </w:p>
+    <w:p>
+      <w:r>
+        <w:t>•</w:t>
+      </w:r>
+      <w:r>
+        <w:tab/>
+        <w:t xml:space="preserve">Act as a source of support, </w:t>
+      </w:r>
+      <w:proofErr w:type="gramStart"/>
+      <w:r>
+        <w:t>advice</w:t>
+      </w:r>
+      <w:proofErr w:type="gramEnd"/>
+      <w:r>
+        <w:t xml:space="preserve"> and expertise for all staff.</w:t>
       </w:r>
     </w:p>
     <w:p/>
     <w:p>
-      <w:r>
+      <w:pPr>
+        <w:pStyle w:val="Heading1"/>
+      </w:pPr>
+      <w:r>
+        <w:t>Training</w:t>
+      </w:r>
+    </w:p>
+    <w:p>
+      <w:r>
+        <w:t>The designated safeguarding lead (and any deputies) should undergo training to provide them with the knowledge and skills required to carry out the role. This training should be updated at least every two years.</w:t>
+      </w:r>
+      <w:r>
+        <w:t xml:space="preserve"> </w:t>
+      </w:r>
+      <w:r>
+        <w:t>The designated safeguarding lead should undertake Prevent awareness training.</w:t>
+      </w:r>
+    </w:p>
+    <w:p/>
+    <w:p>
+      <w:r>
+        <w:lastRenderedPageBreak/>
         <w:t xml:space="preserve">In addition to the formal training set out above, their knowledge and skills should be refreshed (this might be via e-bulletins, meeting other designated safeguarding leads, or simply taking time to read and digest safeguarding developments) at regular intervals, as required, and </w:t>
       </w:r>
       <w:r>
-        <w:t xml:space="preserve">at </w:t>
-      </w:r>
-      <w:r>
-        <w:lastRenderedPageBreak/>
-        <w:t>least annually, to allow them</w:t>
+        <w:t>at least annually, to allow them</w:t>
       </w:r>
       <w:r>
         <w:t xml:space="preserve"> to understand and keep up with any developments relevant to their role so they:</w:t>
@@ -32738,6 +32755,7 @@
     </w:p>
     <w:p>
       <w:r>
+        <w:lastRenderedPageBreak/>
         <w:t>•</w:t>
       </w:r>
       <w:r>
@@ -32750,7 +32768,6 @@
     </w:p>
     <w:p>
       <w:r>
-        <w:lastRenderedPageBreak/>
         <w:t>•</w:t>
       </w:r>
       <w:r>
@@ -32877,12 +32894,12 @@
     <w:p/>
     <w:p>
       <w:r>
+        <w:lastRenderedPageBreak/>
         <w:t>All staff have responsibility to inform the Designated Safeguarding Lead of any concerns they have. A child centred and coordinated approach to safeguarding means:</w:t>
       </w:r>
     </w:p>
     <w:p>
       <w:r>
-        <w:lastRenderedPageBreak/>
         <w:t>•</w:t>
       </w:r>
       <w:r>
@@ -32913,15 +32930,15 @@
       </w:r>
       <w:r>
         <w:tab/>
-        <w:t xml:space="preserve">Safeguarding and promoting the welfare of children is everyone’s responsibility. Everyone who is exposed to children and their families has a role to play. </w:t>
+        <w:t xml:space="preserve">Safeguarding and promoting the welfare of children is everyone’s responsibility. Everyone who is exposed to children and their families has a role to play. In order to fulfil this responsibility effectively, all professional should make sure their approach is </w:t>
       </w:r>
       <w:proofErr w:type="gramStart"/>
       <w:r>
-        <w:t>In order to</w:t>
+        <w:t>child-centred</w:t>
       </w:r>
       <w:proofErr w:type="gramEnd"/>
       <w:r>
-        <w:t xml:space="preserve"> fulfil this responsibility effectively, all professional should make sure their approach is child-centred. This means that they should consider, </w:t>
+        <w:t xml:space="preserve">. This means that they should consider, </w:t>
       </w:r>
       <w:proofErr w:type="gramStart"/>
       <w:r>
@@ -34370,6 +34387,7 @@
     <w:p/>
     <w:p>
       <w:r>
+        <w:lastRenderedPageBreak/>
         <w:t>In</w:t>
       </w:r>
       <w:r>
@@ -35123,7 +35141,6 @@
         <w:rPr>
           <w:spacing w:val="-1"/>
         </w:rPr>
-        <w:lastRenderedPageBreak/>
         <w:t>App</w:t>
       </w:r>
       <w:r>
@@ -37038,7 +37055,11 @@
     </w:p>
     <w:p>
       <w:r>
-        <w:t>The persistent emotional maltreatment of a child such as to cause severe and persistent adverse effects on the child’s emotional development.  It may involve conveying to a child that they are worthless or unloved, inadequate, or valued only insofar as they meet the needs of another person. It may include not giving the child opportunities to express their views, deliberately silencing them or ‘making fun’ of what they say or how they communicate.  It may feature age or developmentally inappropriate expectations being imposed on children.  These may include interactions that are beyond a child’s developmental capability, as well as overprotection and limitation or exploration and learning, or preventing the child participating in normal social interaction.</w:t>
+        <w:t xml:space="preserve">The persistent emotional maltreatment of a child such as to cause severe and persistent adverse effects on the child’s emotional development.  It may involve conveying to a child that they are worthless or unloved, inadequate, or valued only insofar as they meet the needs of another person. It may include not giving the child opportunities to express their views, deliberately silencing them or ‘making fun’ of what they say or how they communicate.  It may feature age or developmentally inappropriate expectations being imposed on children.  These may include interactions that are beyond a child’s developmental capability, as well as </w:t>
+      </w:r>
+      <w:r>
+        <w:lastRenderedPageBreak/>
+        <w:t>overprotection and limitation or exploration and learning, or preventing the child participating in normal social interaction.</w:t>
       </w:r>
     </w:p>
     <w:p/>
@@ -37249,6 +37270,7 @@
     <w:p/>
     <w:p>
       <w:r>
+        <w:lastRenderedPageBreak/>
         <w:t>It may also include neglect of, or unresponsiveness to, a child’s basic emotional needs.</w:t>
       </w:r>
     </w:p>
@@ -37410,6 +37432,7 @@
     <w:p/>
     <w:p>
       <w:r>
+        <w:lastRenderedPageBreak/>
         <w:t xml:space="preserve">Recognising child abuse is not easy.  It is every staff member’s responsibility to be alert to </w:t>
       </w:r>
       <w:proofErr w:type="gramStart"/>
@@ -37680,15 +37703,15 @@
       </w:r>
       <w:r>
         <w:tab/>
-        <w:t xml:space="preserve">neurotic behaviour e.g. sulking, hair twisting, </w:t>
+        <w:t xml:space="preserve">neurotic behaviour </w:t>
       </w:r>
       <w:proofErr w:type="gramStart"/>
       <w:r>
-        <w:t>rocking;</w:t>
+        <w:t>e.g.</w:t>
       </w:r>
       <w:proofErr w:type="gramEnd"/>
       <w:r>
-        <w:t xml:space="preserve"> </w:t>
+        <w:t xml:space="preserve"> sulking, hair twisting, rocking; </w:t>
       </w:r>
     </w:p>
     <w:p>
@@ -37818,6 +37841,7 @@
     </w:p>
     <w:p>
       <w:r>
+        <w:lastRenderedPageBreak/>
         <w:t>Controlling behaviour is: A range of acts designed to make a person subordinate and/or dependent by isolating them from sources of support, exploiting their resources and capacities for personal gain, depriving them of the means needed for independence, resistance and escape and regulating their everyday behaviour.</w:t>
       </w:r>
     </w:p>
@@ -37982,13 +38006,16 @@
     <w:p/>
     <w:p>
       <w:r>
-        <w:t xml:space="preserve">Section 5B of the Female Genital Mutilation Act 2003 (as inserted by section 74 of the Serious Crime Act 2015) places a statutory duty on teachers along with regulated health and social acre professional in England Wales, to report to the police where they discover that FGM has been carried out on a girl under 18. Those failing to report such cases will face disciplinary sanctions. </w:t>
+        <w:t xml:space="preserve">Section 5B of the Female Genital Mutilation Act 2003 (as inserted by section 74 of the Serious Crime Act 2015) places a statutory duty on teachers along with regulated health and social acre </w:t>
+      </w:r>
+      <w:r>
+        <w:lastRenderedPageBreak/>
+        <w:t xml:space="preserve">professional in England Wales, to report to the police where they discover that FGM has been carried out on a girl under 18. Those failing to report such cases will face disciplinary sanctions. </w:t>
       </w:r>
     </w:p>
     <w:p/>
     <w:p>
       <w:r>
-        <w:lastRenderedPageBreak/>
         <w:t>Unless the teacher has good reason not to, they should still discuss any such case with the school’s designated safeguarding lead (or deputy) and involve children’s social care as appropriate.</w:t>
       </w:r>
     </w:p>
@@ -38234,6 +38261,7 @@
     </w:p>
     <w:p>
       <w:r>
+        <w:lastRenderedPageBreak/>
         <w:t>Further information can be found can be found in ‘Children missing education: statutory guidance for local authorities – September 2016</w:t>
       </w:r>
       <w:r>
@@ -38245,7 +38273,6 @@
         <w:pStyle w:val="Heading2"/>
       </w:pPr>
       <w:r>
-        <w:lastRenderedPageBreak/>
         <w:t>We:</w:t>
       </w:r>
     </w:p>
@@ -38437,6 +38464,7 @@
         <w:pStyle w:val="Heading2"/>
       </w:pPr>
       <w:r>
+        <w:lastRenderedPageBreak/>
         <w:t>Where a parent of a pupil notifies our school that the pupil is registered at another school or will be attending a different school in future, we record in the admission register:</w:t>
       </w:r>
     </w:p>
@@ -38462,7 +38490,6 @@
         </w:numPr>
       </w:pPr>
       <w:r>
-        <w:lastRenderedPageBreak/>
         <w:t>The date when the pupil first attended or is due to start attending that school</w:t>
       </w:r>
     </w:p>
@@ -38708,7 +38735,11 @@
       </w:r>
       <w:proofErr w:type="gramEnd"/>
       <w:r>
-        <w:t xml:space="preserve"> technology. CSE can affect any child or young person (male or female) under the age of 18 years, including 16- and 17-year olds who can legally consent to have sex. It can include both contact (penetrative and non-penetrative acts) and non-contact sexual activity and may occur without the child or young person’s immediate knowledge (e.g. through others copying videos or images they have created and posted on social media). The above CCE indicators can also be indicators of CSE, as can: </w:t>
+        <w:t xml:space="preserve"> technology. CSE can affect any child or young person (male or female) under the age of 18 years, including 16- and 17-year olds who can legally consent to have sex. It can include both contact (penetrative </w:t>
+      </w:r>
+      <w:r>
+        <w:lastRenderedPageBreak/>
+        <w:t xml:space="preserve">and non-penetrative acts) and non-contact sexual activity and may occur without the child or young person’s immediate knowledge (e.g. through others copying videos or images they have created and posted on social media). The above CCE indicators can also be indicators of CSE, as can: </w:t>
       </w:r>
     </w:p>
     <w:p>
@@ -38732,7 +38763,6 @@
         </w:numPr>
       </w:pPr>
       <w:r>
-        <w:lastRenderedPageBreak/>
         <w:t xml:space="preserve">children who suffer from sexually transmitted infections or become pregnant. </w:t>
       </w:r>
     </w:p>
@@ -38807,16 +38837,13 @@
         <w:pStyle w:val="Heading2"/>
       </w:pPr>
       <w:r>
+        <w:lastRenderedPageBreak/>
         <w:t>Sexual Violence:</w:t>
       </w:r>
     </w:p>
     <w:p>
       <w:r>
-        <w:t xml:space="preserve">It is important that school staff are aware of sexual violence and the fact children can, and sometimes do, abuse their peers in this way. When referring to sexual violence we are referring </w:t>
-      </w:r>
-      <w:r>
-        <w:lastRenderedPageBreak/>
-        <w:t>to sexual offences under the Sexual Offences Act 2003, which includes: rape, assault by penetration, sexual assault without consent.</w:t>
+        <w:t>It is important that school staff are aware of sexual violence and the fact children can, and sometimes do, abuse their peers in this way. When referring to sexual violence we are referring to sexual offences under the Sexual Offences Act 2003, which includes: rape, assault by penetration, sexual assault without consent.</w:t>
       </w:r>
     </w:p>
     <w:p/>
@@ -39046,6 +39073,7 @@
         <w:pStyle w:val="Heading1"/>
       </w:pPr>
       <w:r>
+        <w:lastRenderedPageBreak/>
         <w:t>The response to a report of sexual violence or sexual harassment</w:t>
       </w:r>
     </w:p>
@@ -39060,11 +39088,7 @@
         <w:t xml:space="preserve"> </w:t>
       </w:r>
       <w:r>
-        <w:t xml:space="preserve">reassured that they are being taken seriously and </w:t>
-      </w:r>
-      <w:r>
-        <w:lastRenderedPageBreak/>
-        <w:t>that they will be supported and kept</w:t>
+        <w:t>reassured that they are being taken seriously and that they will be supported and kept</w:t>
       </w:r>
       <w:r>
         <w:t xml:space="preserve"> </w:t>
@@ -39356,6 +39380,7 @@
         </w:numPr>
       </w:pPr>
       <w:r>
+        <w:lastRenderedPageBreak/>
         <w:t>You must record the allegation and tell the DSL, but do not investigate it</w:t>
       </w:r>
     </w:p>
@@ -39380,7 +39405,6 @@
         </w:numPr>
       </w:pPr>
       <w:r>
-        <w:lastRenderedPageBreak/>
         <w:t>The DSL will put a risk assessment and support plan into place for all children involved (including the victim(s), the child(ren) against whom the allegation has been made and any others affected) with a named person they can talk to if needed</w:t>
       </w:r>
     </w:p>
@@ -39972,7 +39996,11 @@
               </w:numPr>
             </w:pPr>
             <w:r>
-              <w:t>Children and young people in the neighbourhood involved in crime and/or anti-social behaviour (10-12)</w:t>
+              <w:t xml:space="preserve">Children and young people in the neighbourhood involved in crime </w:t>
+            </w:r>
+            <w:r>
+              <w:lastRenderedPageBreak/>
+              <w:t>and/or anti-social behaviour (10-12)</w:t>
             </w:r>
           </w:p>
         </w:tc>
@@ -39981,7 +40009,6 @@
     <w:p/>
     <w:p>
       <w:r>
-        <w:lastRenderedPageBreak/>
         <w:t xml:space="preserve">The </w:t>
       </w:r>
       <w:r>
@@ -40229,7 +40256,11 @@
         <w:t>TM</w:t>
       </w:r>
       <w:r>
-        <w:t xml:space="preserve">. An invitation to individual files and or videos will be emailed to the child’s parent or carer. They will be able to access them using the equipment they currently have.  Access is restricted. The invitation allows access only to a specific file. The invitation is unique to each pupil. The files are unique to each pupil. Access to each file will be provided </w:t>
+        <w:t xml:space="preserve">. An invitation to individual files and or videos will be emailed to the child’s parent or carer. They will be able to access them using the equipment they currently have.  Access is restricted. The invitation allows access only to a specific file. The invitation is unique to each pupil. The files are unique to each pupil. Access to </w:t>
+      </w:r>
+      <w:r>
+        <w:lastRenderedPageBreak/>
+        <w:t xml:space="preserve">each file will be provided </w:t>
       </w:r>
       <w:proofErr w:type="gramStart"/>
       <w:r>
@@ -40246,7 +40277,6 @@
         <w:pStyle w:val="Heading2"/>
       </w:pPr>
       <w:r>
-        <w:lastRenderedPageBreak/>
         <w:t xml:space="preserve">We are using </w:t>
       </w:r>
       <w:r>
@@ -40330,15 +40360,15 @@
         </w:numPr>
       </w:pPr>
       <w:r>
-        <w:t xml:space="preserve">Record live streams so there's something to go back to </w:t>
+        <w:t xml:space="preserve">Record live streams so </w:t>
       </w:r>
       <w:proofErr w:type="gramStart"/>
       <w:r>
-        <w:t>later on</w:t>
+        <w:t>there's</w:t>
       </w:r>
       <w:proofErr w:type="gramEnd"/>
       <w:r>
-        <w:t xml:space="preserve"> if you need to and keep a log of who's doing live streams and when. </w:t>
+        <w:t xml:space="preserve"> something to go back to later on if you need to and keep a log of who's doing live streams and when. </w:t>
       </w:r>
     </w:p>
     <w:p/>
@@ -40478,7 +40508,6 @@
         <w:pStyle w:val="Heading1"/>
       </w:pPr>
       <w:r>
-        <w:lastRenderedPageBreak/>
         <w:t>Prevent</w:t>
       </w:r>
       <w:r>
@@ -40630,6 +40659,7 @@
     </w:p>
     <w:p>
       <w:r>
+        <w:lastRenderedPageBreak/>
         <w:t xml:space="preserve">4. </w:t>
       </w:r>
       <w:r>
@@ -40639,7 +40669,6 @@
     </w:p>
     <w:p>
       <w:r>
-        <w:lastRenderedPageBreak/>
         <w:t xml:space="preserve">5. </w:t>
       </w:r>
       <w:r>
@@ -40674,15 +40703,7 @@
     <w:p/>
     <w:p>
       <w:r>
-        <w:t xml:space="preserve">The Prevent duty should </w:t>
-      </w:r>
-      <w:proofErr w:type="gramStart"/>
-      <w:r>
-        <w:t>be seen as</w:t>
-      </w:r>
-      <w:proofErr w:type="gramEnd"/>
-      <w:r>
-        <w:t xml:space="preserve"> part of the schools’ wider safeguarding obligations. Designated safeguarding </w:t>
+        <w:t xml:space="preserve">The Prevent duty should be seen as part of the schools’ wider safeguarding obligations. Designated safeguarding </w:t>
       </w:r>
       <w:r>
         <w:t>leads,</w:t>
@@ -40797,7 +40818,6 @@
         </w:numPr>
       </w:pPr>
       <w:r>
-        <w:lastRenderedPageBreak/>
         <w:t xml:space="preserve">Seek to provoke others to terrorist </w:t>
       </w:r>
       <w:proofErr w:type="gramStart"/>
@@ -41019,6 +41039,7 @@
         </w:numPr>
       </w:pPr>
       <w:r>
+        <w:lastRenderedPageBreak/>
         <w:t xml:space="preserve">Accessing violent extremist websites, especially those with a social networking </w:t>
       </w:r>
       <w:proofErr w:type="gramStart"/>
@@ -41036,7 +41057,6 @@
         </w:numPr>
       </w:pPr>
       <w:r>
-        <w:lastRenderedPageBreak/>
         <w:t xml:space="preserve">Possessing or accessing violent extremist </w:t>
       </w:r>
       <w:proofErr w:type="gramStart"/>
@@ -41156,13 +41176,16 @@
       </w:r>
       <w:r>
         <w:tab/>
-        <w:t xml:space="preserve">Maintaining and applying a good understanding of the relevant guidance in relation to preventing pupils from becoming involved in terrorism, and protecting them from radicalisation by those who support terrorism or forms of extremism which lead to </w:t>
+        <w:t xml:space="preserve">Maintaining and applying a good understanding of the relevant guidance in relation to preventing pupils from becoming involved in terrorism, and protecting them from radicalisation by those who support terrorism or forms of extremism which </w:t>
       </w:r>
       <w:proofErr w:type="gramStart"/>
       <w:r>
-        <w:t>terrorism;</w:t>
+        <w:t>lead</w:t>
       </w:r>
       <w:proofErr w:type="gramEnd"/>
+      <w:r>
+        <w:t xml:space="preserve"> to terrorism;</w:t>
+      </w:r>
     </w:p>
     <w:p>
       <w:r>
@@ -41283,11 +41306,11 @@
     </w:p>
     <w:p>
       <w:r>
-        <w:t xml:space="preserve">Channel is a voluntary, confidential support programme which focuses on providing support at an early stage to people who are identified as being vulnerable to being drawn. According to the Prevent duty guidance ‘having due regard’ means that the authorities should place an appropriate amount of weight on the need to prevent people being drawn into terrorism when they consider all the other factors relevant to how they carry out their usual functions. </w:t>
+        <w:t xml:space="preserve">Channel is a voluntary, confidential support programme which focuses on providing support at an early stage to people who are identified as being vulnerable to being drawn. According to the Prevent duty guidance ‘having due regard’ means that the authorities should place an appropriate amount of weight on the need to prevent people being drawn into terrorism when </w:t>
       </w:r>
       <w:r>
         <w:lastRenderedPageBreak/>
-        <w:t xml:space="preserve">Terrorism” for these purposes has the same meaning as for the Terrorism Act 2000 (section 1(1) to (4) of that Act). into terrorism. </w:t>
+        <w:t xml:space="preserve">they consider all the other factors relevant to how they carry out their usual functions. Terrorism” for these purposes has the same meaning as for the Terrorism Act 2000 (section 1(1) to (4) of that Act). into terrorism. </w:t>
       </w:r>
     </w:p>
     <w:p>
@@ -44714,7 +44737,11 @@
         </w:numPr>
       </w:pPr>
       <w:r>
-        <w:t>For staff who work in childcare provision or who are directly concerned with the management of such provision, schools need to ensure that appropriate checks are carried out to ensure that individuals are not disqualified under the 2018 Childcare Disqualification Regulations. See Disqualification under the Childcare Act 2006 statutory guidance for further details.</w:t>
+        <w:t xml:space="preserve">For staff who work in childcare provision or who are directly concerned with the management of such provision, schools need to ensure that appropriate checks are carried out to ensure that individuals are not disqualified under the 2018 Childcare </w:t>
+      </w:r>
+      <w:r>
+        <w:lastRenderedPageBreak/>
+        <w:t>Disqualification Regulations. See Disqualification under the Childcare Act 2006 statutory guidance for further details.</w:t>
       </w:r>
     </w:p>
     <w:p/>
@@ -51325,11 +51352,11 @@
         <w:t xml:space="preserve"> and visiting speakers</w:t>
       </w:r>
       <w:r>
-        <w:t xml:space="preserve"> are in school for a single visit with less than 4 hours of contact with children, we will not require a DBS to be seen. We will require proof of their identity if available and for them to complete the relevant section in the visitor’s book. They </w:t>
+        <w:t xml:space="preserve"> are in school for a single visit with less than 4 hours of contact with children, we will not require a DBS to be seen. We will require proof of their identity if available and for them to complete the relevant section in the visitor’s book. They will be </w:t>
       </w:r>
       <w:proofErr w:type="gramStart"/>
       <w:r>
-        <w:t>will be accompanied by a member of staff at all times</w:t>
+        <w:t>accompanied by a member of staff at all times</w:t>
       </w:r>
       <w:proofErr w:type="gramEnd"/>
       <w:r>
@@ -51339,6 +51366,7 @@
     <w:p/>
     <w:p>
       <w:r>
+        <w:lastRenderedPageBreak/>
         <w:t>Where visitors</w:t>
       </w:r>
       <w:r>
@@ -51351,11 +51379,7 @@
         <w:t>visits</w:t>
       </w:r>
       <w:r>
-        <w:t xml:space="preserve"> or require unsupervised contact with children, we will require a DBS to be seen. We will require proof of their identity </w:t>
-      </w:r>
-      <w:r>
-        <w:lastRenderedPageBreak/>
-        <w:t>and for them to complete the relevant section in the visitor’s book. They will not need to be accompanied by a member of staff. However, staff will continue to be observant.</w:t>
+        <w:t xml:space="preserve"> or require unsupervised contact with children, we will require a DBS to be seen. We will require proof of their identity and for them to complete the relevant section in the visitor’s book. They will not need to be accompanied by a member of staff. However, staff will continue to be observant.</w:t>
       </w:r>
     </w:p>
     <w:p/>
@@ -56718,6 +56742,7 @@
         <w:rPr>
           <w:spacing w:val="1"/>
         </w:rPr>
+        <w:lastRenderedPageBreak/>
         <w:t>th</w:t>
       </w:r>
       <w:r>
@@ -57499,7 +57524,6 @@
         </w:rPr>
       </w:pPr>
       <w:r>
-        <w:lastRenderedPageBreak/>
         <w:t>If</w:t>
       </w:r>
       <w:r>
@@ -64372,6 +64396,7 @@
         <w:rPr>
           <w:spacing w:val="-1"/>
         </w:rPr>
+        <w:lastRenderedPageBreak/>
         <w:t>S</w:t>
       </w:r>
       <w:r>
@@ -65446,7 +65471,11 @@
         <w:t>arrangement</w:t>
       </w:r>
       <w:r>
-        <w:t xml:space="preserve">, then the DSL will inform their Local Authority. </w:t>
+        <w:t xml:space="preserve">, then the DSL will </w:t>
+      </w:r>
+      <w:r>
+        <w:lastRenderedPageBreak/>
+        <w:t xml:space="preserve">inform their Local Authority. </w:t>
       </w:r>
       <w:r>
         <w:t>Worcestershire’s</w:t>
@@ -65457,7 +65486,6 @@
     </w:p>
     <w:p>
       <w:r>
-        <w:lastRenderedPageBreak/>
         <w:t>A previously looked after child potentially remains vulnerable and all staff should have the skills, knowledge and understanding to keep previously looked after children safe. When dealing with looked after children and previously looked after children, it is important that all agencies work together and prompt action is taken when necessary to safeguard these children, who are a particularly vulnerable group.</w:t>
       </w:r>
     </w:p>
@@ -68076,6 +68104,7 @@
     <w:p/>
     <w:p>
       <w:r>
+        <w:lastRenderedPageBreak/>
         <w:t>Wribbenhall School is committed to ensuring that children with special educational needs and disabilities are supported to face any additional safeguarding challenges.</w:t>
       </w:r>
     </w:p>
@@ -72023,31 +72052,31 @@
         </w:numPr>
       </w:pPr>
       <w:r>
+        <w:lastRenderedPageBreak/>
         <w:t>Behaved towards a</w:t>
       </w:r>
       <w:r>
         <w:t xml:space="preserve">n adult, adults, a </w:t>
       </w:r>
+      <w:r>
+        <w:t xml:space="preserve">child or children in a way that indicates he or she </w:t>
+      </w:r>
+      <w:r>
+        <w:t xml:space="preserve">may or would </w:t>
+      </w:r>
+      <w:r>
+        <w:t>pose a risk of harm to children</w:t>
+      </w:r>
+      <w:r>
+        <w:t>, (</w:t>
+      </w:r>
       <w:proofErr w:type="gramStart"/>
       <w:r>
-        <w:t>child</w:t>
+        <w:t>e.g.</w:t>
       </w:r>
       <w:proofErr w:type="gramEnd"/>
       <w:r>
-        <w:t xml:space="preserve"> or children in a way that indicates he or she </w:t>
-      </w:r>
-      <w:r>
-        <w:t xml:space="preserve">may or would </w:t>
-      </w:r>
-      <w:r>
-        <w:t>pose a risk of harm to children</w:t>
-      </w:r>
-      <w:r>
-        <w:t xml:space="preserve">, (e.g. a member of staff is involved in </w:t>
-      </w:r>
-      <w:r>
-        <w:lastRenderedPageBreak/>
-        <w:t>domestic violence at home. No children were involved, but we will need to consider what triggered these actions and could a child in the school trigger the same reaction, therefore being put at risk).</w:t>
+        <w:t xml:space="preserve"> a member of staff is involved in domestic violence at home. No children were involved, but we will need to consider what triggered these actions and could a child in the school trigger the same reaction, therefore being put at risk).</w:t>
       </w:r>
     </w:p>
     <w:p>
@@ -72488,6 +72517,7 @@
         <w:pStyle w:val="Heading2"/>
       </w:pPr>
       <w:r>
+        <w:lastRenderedPageBreak/>
         <w:t>Procedure for dealing with allegations</w:t>
       </w:r>
     </w:p>
@@ -72523,7 +72553,6 @@
         </w:numPr>
       </w:pPr>
       <w:r>
-        <w:lastRenderedPageBreak/>
         <w:t>Immediately discuss the allegation with the designated officer at the local authority. This is to consider the nature, content and context of the allegation and agree a course of action, including whether further enquiries are necessary to enable a decision on how to proceed, and whether it is necessary to involve the police and/or children’s social care services. (The case manager may, on occasion, consider it necessary to involve the police before consulting the designated officer – for example, if the accused individual is deemed to be an immediate risk to children or there is evidence of a possible criminal offence. In such cases, the case manager will notify the designated officer as soon as practicably possible after contacting the police)</w:t>
       </w:r>
     </w:p>
@@ -72616,11 +72645,8 @@
         </w:numPr>
       </w:pPr>
       <w:r>
-        <w:t xml:space="preserve">Inform the parents or carers of the child/children involved about the allegation as soon as possible if they do not already know (following agreement with children’s social care services and/or the police, if applicable). The case manager will also inform the parents or carers of the requirement to maintain confidentiality about any allegations made against </w:t>
-      </w:r>
-      <w:r>
         <w:lastRenderedPageBreak/>
-        <w:t>teachers (where this applies) while investigations are ongoing. Any parent or carer who wishes to have the confidentiality restrictions removed in respect of a teacher will be advised to seek legal advice</w:t>
+        <w:t>Inform the parents or carers of the child/children involved about the allegation as soon as possible if they do not already know (following agreement with children’s social care services and/or the police, if applicable). The case manager will also inform the parents or carers of the requirement to maintain confidentiality about any allegations made against teachers (where this applies) while investigations are ongoing. Any parent or carer who wishes to have the confidentiality restrictions removed in respect of a teacher will be advised to seek legal advice</w:t>
       </w:r>
     </w:p>
     <w:p>
@@ -72778,6 +72804,7 @@
         </w:numPr>
       </w:pPr>
       <w:r>
+        <w:lastRenderedPageBreak/>
         <w:t>If the individual concerned is a member of teaching staff, the case manager and personnel adviser will discuss with the designated officer whether to refer the matter to the Teaching Regulation Agency to consider prohibiting the individual from teaching.</w:t>
       </w:r>
     </w:p>
@@ -72792,7 +72819,6 @@
         <w:rPr>
           <w:rFonts w:eastAsia="Verdana"/>
         </w:rPr>
-        <w:lastRenderedPageBreak/>
         <w:t>Individuals returning to work after suspension</w:t>
       </w:r>
     </w:p>
@@ -73036,7 +73062,11 @@
     </w:p>
     <w:p>
       <w:r>
-        <w:t>Where records contain information about allegations of sexual abuse, we will preserve these for the Independent Inquiry into Child Sexual Abuse (IICSA), for the term of the inquiry. We will retain all other records at least until the individual has reached normal pension age, or for 10 years from the date of the allegation if that is longer.</w:t>
+        <w:t xml:space="preserve">Where records contain information about allegations of sexual abuse, we will preserve these for the Independent Inquiry into Child Sexual Abuse (IICSA), for the term of the inquiry. We will </w:t>
+      </w:r>
+      <w:r>
+        <w:lastRenderedPageBreak/>
+        <w:t>retain all other records at least until the individual has reached normal pension age, or for 10 years from the date of the allegation if that is longer.</w:t>
       </w:r>
     </w:p>
     <w:p>
@@ -73055,7 +73085,6 @@
         <w:rPr>
           <w:rFonts w:eastAsia="Verdana"/>
         </w:rPr>
-        <w:lastRenderedPageBreak/>
         <w:t>References</w:t>
       </w:r>
     </w:p>
@@ -73466,8 +73495,7 @@
       </w:tblPr>
       <w:tblGrid>
         <w:gridCol w:w="2119"/>
-        <w:gridCol w:w="141"/>
-        <w:gridCol w:w="5547"/>
+        <w:gridCol w:w="5688"/>
         <w:gridCol w:w="2410"/>
       </w:tblGrid>
       <w:tr>
@@ -73494,7 +73522,6 @@
         <w:tc>
           <w:tcPr>
             <w:tcW w:w="5688" w:type="dxa"/>
-            <w:gridSpan w:val="2"/>
             <w:tcBorders>
               <w:top w:val="single" w:sz="6" w:space="0" w:color="000000"/>
               <w:left w:val="single" w:sz="6" w:space="0" w:color="000000"/>
@@ -73551,7 +73578,6 @@
         <w:tc>
           <w:tcPr>
             <w:tcW w:w="5688" w:type="dxa"/>
-            <w:gridSpan w:val="2"/>
             <w:tcBorders>
               <w:top w:val="single" w:sz="6" w:space="0" w:color="000000"/>
               <w:left w:val="single" w:sz="6" w:space="0" w:color="000000"/>
@@ -73602,7 +73628,6 @@
         <w:tc>
           <w:tcPr>
             <w:tcW w:w="5688" w:type="dxa"/>
-            <w:gridSpan w:val="2"/>
             <w:tcBorders>
               <w:top w:val="single" w:sz="6" w:space="0" w:color="000000"/>
               <w:left w:val="single" w:sz="6" w:space="0" w:color="000000"/>
@@ -73653,7 +73678,6 @@
         <w:tc>
           <w:tcPr>
             <w:tcW w:w="5688" w:type="dxa"/>
-            <w:gridSpan w:val="2"/>
             <w:tcBorders>
               <w:top w:val="single" w:sz="6" w:space="0" w:color="000000"/>
               <w:left w:val="single" w:sz="6" w:space="0" w:color="000000"/>
@@ -73704,7 +73728,6 @@
         <w:tc>
           <w:tcPr>
             <w:tcW w:w="5688" w:type="dxa"/>
-            <w:gridSpan w:val="2"/>
             <w:tcBorders>
               <w:top w:val="single" w:sz="6" w:space="0" w:color="000000"/>
               <w:left w:val="single" w:sz="6" w:space="0" w:color="000000"/>
@@ -73758,7 +73781,6 @@
         <w:tc>
           <w:tcPr>
             <w:tcW w:w="5688" w:type="dxa"/>
-            <w:gridSpan w:val="2"/>
             <w:tcBorders>
               <w:top w:val="single" w:sz="6" w:space="0" w:color="000000"/>
               <w:left w:val="single" w:sz="6" w:space="0" w:color="000000"/>
@@ -73813,7 +73835,6 @@
         <w:tc>
           <w:tcPr>
             <w:tcW w:w="5688" w:type="dxa"/>
-            <w:gridSpan w:val="2"/>
             <w:tcBorders>
               <w:top w:val="single" w:sz="6" w:space="0" w:color="000000"/>
               <w:left w:val="single" w:sz="6" w:space="0" w:color="000000"/>
@@ -73883,7 +73904,6 @@
         <w:tc>
           <w:tcPr>
             <w:tcW w:w="5688" w:type="dxa"/>
-            <w:gridSpan w:val="2"/>
             <w:tcBorders>
               <w:top w:val="single" w:sz="6" w:space="0" w:color="000000"/>
               <w:left w:val="single" w:sz="6" w:space="0" w:color="000000"/>
@@ -73959,7 +73979,6 @@
         <w:tc>
           <w:tcPr>
             <w:tcW w:w="5688" w:type="dxa"/>
-            <w:gridSpan w:val="2"/>
             <w:tcBorders>
               <w:top w:val="single" w:sz="6" w:space="0" w:color="000000"/>
               <w:left w:val="single" w:sz="6" w:space="0" w:color="000000"/>
@@ -74010,7 +74029,6 @@
         <w:tc>
           <w:tcPr>
             <w:tcW w:w="5688" w:type="dxa"/>
-            <w:gridSpan w:val="2"/>
             <w:tcBorders>
               <w:top w:val="single" w:sz="6" w:space="0" w:color="000000"/>
               <w:left w:val="single" w:sz="6" w:space="0" w:color="000000"/>
@@ -74061,7 +74079,6 @@
         <w:tc>
           <w:tcPr>
             <w:tcW w:w="5688" w:type="dxa"/>
-            <w:gridSpan w:val="2"/>
             <w:tcBorders>
               <w:top w:val="single" w:sz="6" w:space="0" w:color="000000"/>
               <w:left w:val="single" w:sz="6" w:space="0" w:color="000000"/>
@@ -74115,7 +74132,6 @@
         <w:tc>
           <w:tcPr>
             <w:tcW w:w="5688" w:type="dxa"/>
-            <w:gridSpan w:val="2"/>
             <w:tcBorders>
               <w:top w:val="single" w:sz="6" w:space="0" w:color="000000"/>
               <w:left w:val="single" w:sz="6" w:space="0" w:color="000000"/>
@@ -74170,7 +74186,6 @@
         <w:tc>
           <w:tcPr>
             <w:tcW w:w="5688" w:type="dxa"/>
-            <w:gridSpan w:val="2"/>
             <w:tcBorders>
               <w:top w:val="single" w:sz="6" w:space="0" w:color="000000"/>
               <w:left w:val="single" w:sz="6" w:space="0" w:color="000000"/>
@@ -74221,7 +74236,6 @@
         <w:tc>
           <w:tcPr>
             <w:tcW w:w="5688" w:type="dxa"/>
-            <w:gridSpan w:val="2"/>
             <w:tcBorders>
               <w:top w:val="single" w:sz="6" w:space="0" w:color="000000"/>
               <w:left w:val="single" w:sz="6" w:space="0" w:color="000000"/>
@@ -74272,7 +74286,6 @@
         <w:tc>
           <w:tcPr>
             <w:tcW w:w="5688" w:type="dxa"/>
-            <w:gridSpan w:val="2"/>
             <w:tcBorders>
               <w:top w:val="single" w:sz="6" w:space="0" w:color="000000"/>
               <w:left w:val="single" w:sz="6" w:space="0" w:color="000000"/>
@@ -74326,7 +74339,6 @@
         <w:tc>
           <w:tcPr>
             <w:tcW w:w="5688" w:type="dxa"/>
-            <w:gridSpan w:val="2"/>
             <w:tcBorders>
               <w:top w:val="single" w:sz="6" w:space="0" w:color="000000"/>
               <w:left w:val="single" w:sz="6" w:space="0" w:color="000000"/>
@@ -74375,7 +74387,6 @@
         <w:tc>
           <w:tcPr>
             <w:tcW w:w="5688" w:type="dxa"/>
-            <w:gridSpan w:val="2"/>
             <w:tcBorders>
               <w:top w:val="single" w:sz="6" w:space="0" w:color="000000"/>
               <w:left w:val="single" w:sz="6" w:space="0" w:color="000000"/>
@@ -74430,7 +74441,6 @@
         <w:tc>
           <w:tcPr>
             <w:tcW w:w="5688" w:type="dxa"/>
-            <w:gridSpan w:val="2"/>
             <w:tcBorders>
               <w:top w:val="single" w:sz="6" w:space="0" w:color="000000"/>
               <w:left w:val="single" w:sz="6" w:space="0" w:color="000000"/>
@@ -74480,7 +74490,6 @@
         <w:tc>
           <w:tcPr>
             <w:tcW w:w="5688" w:type="dxa"/>
-            <w:gridSpan w:val="2"/>
             <w:tcBorders>
               <w:top w:val="single" w:sz="6" w:space="0" w:color="000000"/>
               <w:left w:val="single" w:sz="6" w:space="0" w:color="000000"/>
@@ -74517,8 +74526,7 @@
         </w:trPr>
         <w:tc>
           <w:tcPr>
-            <w:tcW w:w="2260" w:type="dxa"/>
-            <w:gridSpan w:val="2"/>
+            <w:tcW w:w="2119" w:type="dxa"/>
             <w:vMerge w:val="restart"/>
             <w:tcBorders>
               <w:top w:val="single" w:sz="6" w:space="0" w:color="000000"/>
@@ -74533,21 +74541,13 @@
           </w:p>
           <w:p>
             <w:r>
-              <w:t>(</w:t>
-            </w:r>
-            <w:proofErr w:type="gramStart"/>
-            <w:r>
-              <w:t>so</w:t>
-            </w:r>
-            <w:proofErr w:type="gramEnd"/>
-            <w:r>
-              <w:t xml:space="preserve"> called)</w:t>
+              <w:t>(so called)</w:t>
             </w:r>
           </w:p>
         </w:tc>
         <w:tc>
           <w:tcPr>
-            <w:tcW w:w="5547" w:type="dxa"/>
+            <w:tcW w:w="5688" w:type="dxa"/>
             <w:tcBorders>
               <w:top w:val="single" w:sz="6" w:space="0" w:color="000000"/>
               <w:left w:val="single" w:sz="6" w:space="0" w:color="000000"/>
@@ -74584,8 +74584,7 @@
         </w:trPr>
         <w:tc>
           <w:tcPr>
-            <w:tcW w:w="2260" w:type="dxa"/>
-            <w:gridSpan w:val="2"/>
+            <w:tcW w:w="2119" w:type="dxa"/>
             <w:vMerge/>
             <w:tcBorders>
               <w:left w:val="single" w:sz="6" w:space="0" w:color="000000"/>
@@ -74596,7 +74595,7 @@
         </w:tc>
         <w:tc>
           <w:tcPr>
-            <w:tcW w:w="5547" w:type="dxa"/>
+            <w:tcW w:w="5688" w:type="dxa"/>
             <w:tcBorders>
               <w:top w:val="single" w:sz="6" w:space="0" w:color="000000"/>
               <w:left w:val="single" w:sz="6" w:space="0" w:color="000000"/>
@@ -74633,8 +74632,7 @@
         </w:trPr>
         <w:tc>
           <w:tcPr>
-            <w:tcW w:w="2260" w:type="dxa"/>
-            <w:gridSpan w:val="2"/>
+            <w:tcW w:w="2119" w:type="dxa"/>
             <w:vMerge/>
             <w:tcBorders>
               <w:left w:val="single" w:sz="6" w:space="0" w:color="000000"/>
@@ -74646,7 +74644,7 @@
         </w:tc>
         <w:tc>
           <w:tcPr>
-            <w:tcW w:w="5547" w:type="dxa"/>
+            <w:tcW w:w="5688" w:type="dxa"/>
             <w:tcBorders>
               <w:top w:val="single" w:sz="6" w:space="0" w:color="000000"/>
               <w:left w:val="single" w:sz="6" w:space="0" w:color="000000"/>
@@ -74700,7 +74698,6 @@
         <w:tc>
           <w:tcPr>
             <w:tcW w:w="5688" w:type="dxa"/>
-            <w:gridSpan w:val="2"/>
             <w:tcBorders>
               <w:top w:val="single" w:sz="6" w:space="0" w:color="000000"/>
               <w:left w:val="single" w:sz="6" w:space="0" w:color="000000"/>
@@ -74749,7 +74746,6 @@
         <w:tc>
           <w:tcPr>
             <w:tcW w:w="5688" w:type="dxa"/>
-            <w:gridSpan w:val="2"/>
             <w:tcBorders>
               <w:top w:val="single" w:sz="6" w:space="0" w:color="000000"/>
               <w:left w:val="single" w:sz="6" w:space="0" w:color="000000"/>
@@ -74806,7 +74802,6 @@
         <w:tc>
           <w:tcPr>
             <w:tcW w:w="5688" w:type="dxa"/>
-            <w:gridSpan w:val="2"/>
             <w:tcBorders>
               <w:top w:val="single" w:sz="6" w:space="0" w:color="000000"/>
               <w:left w:val="single" w:sz="6" w:space="0" w:color="000000"/>
@@ -74861,7 +74856,6 @@
         <w:tc>
           <w:tcPr>
             <w:tcW w:w="5688" w:type="dxa"/>
-            <w:gridSpan w:val="2"/>
             <w:tcBorders>
               <w:top w:val="single" w:sz="6" w:space="0" w:color="000000"/>
               <w:left w:val="single" w:sz="6" w:space="0" w:color="000000"/>
@@ -74915,7 +74909,6 @@
         <w:tc>
           <w:tcPr>
             <w:tcW w:w="5688" w:type="dxa"/>
-            <w:gridSpan w:val="2"/>
             <w:tcBorders>
               <w:top w:val="single" w:sz="6" w:space="0" w:color="000000"/>
               <w:left w:val="single" w:sz="6" w:space="0" w:color="000000"/>
@@ -74969,7 +74962,6 @@
         <w:tc>
           <w:tcPr>
             <w:tcW w:w="5688" w:type="dxa"/>
-            <w:gridSpan w:val="2"/>
             <w:tcBorders>
               <w:top w:val="single" w:sz="6" w:space="0" w:color="000000"/>
               <w:left w:val="single" w:sz="6" w:space="0" w:color="000000"/>
@@ -75023,7 +75015,6 @@
         <w:tc>
           <w:tcPr>
             <w:tcW w:w="5688" w:type="dxa"/>
-            <w:gridSpan w:val="2"/>
             <w:tcBorders>
               <w:top w:val="single" w:sz="6" w:space="0" w:color="000000"/>
               <w:left w:val="single" w:sz="6" w:space="0" w:color="000000"/>
@@ -75077,7 +75068,6 @@
         <w:tc>
           <w:tcPr>
             <w:tcW w:w="5688" w:type="dxa"/>
-            <w:gridSpan w:val="2"/>
             <w:tcBorders>
               <w:top w:val="single" w:sz="6" w:space="0" w:color="000000"/>
               <w:left w:val="single" w:sz="6" w:space="0" w:color="000000"/>
@@ -75126,7 +75116,6 @@
         <w:tc>
           <w:tcPr>
             <w:tcW w:w="5688" w:type="dxa"/>
-            <w:gridSpan w:val="2"/>
             <w:tcBorders>
               <w:top w:val="single" w:sz="6" w:space="0" w:color="000000"/>
               <w:left w:val="single" w:sz="6" w:space="0" w:color="000000"/>
@@ -75176,7 +75165,6 @@
         <w:tc>
           <w:tcPr>
             <w:tcW w:w="5688" w:type="dxa"/>
-            <w:gridSpan w:val="2"/>
             <w:tcBorders>
               <w:top w:val="single" w:sz="6" w:space="0" w:color="000000"/>
               <w:left w:val="single" w:sz="6" w:space="0" w:color="000000"/>
@@ -75230,7 +75218,6 @@
         <w:tc>
           <w:tcPr>
             <w:tcW w:w="5688" w:type="dxa"/>
-            <w:gridSpan w:val="2"/>
             <w:tcBorders>
               <w:top w:val="single" w:sz="6" w:space="0" w:color="000000"/>
               <w:left w:val="single" w:sz="6" w:space="0" w:color="000000"/>
@@ -75279,7 +75266,6 @@
         <w:tc>
           <w:tcPr>
             <w:tcW w:w="5688" w:type="dxa"/>
-            <w:gridSpan w:val="2"/>
             <w:tcBorders>
               <w:top w:val="single" w:sz="6" w:space="0" w:color="000000"/>
               <w:left w:val="single" w:sz="6" w:space="0" w:color="000000"/>
@@ -75328,7 +75314,6 @@
         <w:tc>
           <w:tcPr>
             <w:tcW w:w="5688" w:type="dxa"/>
-            <w:gridSpan w:val="2"/>
             <w:tcBorders>
               <w:top w:val="single" w:sz="6" w:space="0" w:color="000000"/>
               <w:left w:val="single" w:sz="6" w:space="0" w:color="000000"/>
@@ -75377,7 +75362,6 @@
         <w:tc>
           <w:tcPr>
             <w:tcW w:w="5688" w:type="dxa"/>
-            <w:gridSpan w:val="2"/>
             <w:tcBorders>
               <w:top w:val="single" w:sz="6" w:space="0" w:color="000000"/>
               <w:left w:val="single" w:sz="6" w:space="0" w:color="000000"/>
@@ -75427,7 +75411,6 @@
         <w:tc>
           <w:tcPr>
             <w:tcW w:w="5688" w:type="dxa"/>
-            <w:gridSpan w:val="2"/>
             <w:tcBorders>
               <w:top w:val="single" w:sz="6" w:space="0" w:color="000000"/>
               <w:left w:val="single" w:sz="6" w:space="0" w:color="000000"/>
@@ -76018,7 +76001,7 @@
 </file>
 
 <file path=word/endnotes.xml><?xml version="1.0" encoding="utf-8"?>
-<w:endnotes xmlns:wpc="http://schemas.microsoft.com/office/word/2010/wordprocessingCanvas" xmlns:cx="http://schemas.microsoft.com/office/drawing/2014/chartex" xmlns:cx1="http://schemas.microsoft.com/office/drawing/2015/9/8/chartex" xmlns:cx2="http://schemas.microsoft.com/office/drawing/2015/10/21/chartex" xmlns:cx3="http://schemas.microsoft.com/office/drawing/2016/5/9/chartex" xmlns:cx4="http://schemas.microsoft.com/office/drawing/2016/5/10/chartex" xmlns:cx5="http://schemas.microsoft.com/office/drawing/2016/5/11/chartex" xmlns:cx6="http://schemas.microsoft.com/office/drawing/2016/5/12/chartex" xmlns:cx7="http://schemas.microsoft.com/office/drawing/2016/5/13/chartex" xmlns:cx8="http://schemas.microsoft.com/office/drawing/2016/5/14/chartex" xmlns:mc="http://schemas.openxmlformats.org/markup-compatibility/2006" xmlns:aink="http://schemas.microsoft.com/office/drawing/2016/ink" xmlns:am3d="http://schemas.microsoft.com/office/drawing/2017/model3d" xmlns:o="urn:schemas-microsoft-com:office:office" xmlns:r="http://schemas.openxmlformats.org/officeDocument/2006/relationships" xmlns:m="http://schemas.openxmlformats.org/officeDocument/2006/math" xmlns:v="urn:schemas-microsoft-com:vml" xmlns:wp14="http://schemas.microsoft.com/office/word/2010/wordprocessingDrawing" xmlns:wp="http://schemas.openxmlformats.org/drawingml/2006/wordprocessingDrawing" xmlns:w10="urn:schemas-microsoft-com:office:word" xmlns:w="http://schemas.openxmlformats.org/wordprocessingml/2006/main" xmlns:w14="http://schemas.microsoft.com/office/word/2010/wordml" xmlns:w15="http://schemas.microsoft.com/office/word/2012/wordml" xmlns:w16cex="http://schemas.microsoft.com/office/word/2018/wordml/cex" xmlns:w16cid="http://schemas.microsoft.com/office/word/2016/wordml/cid" xmlns:w16="http://schemas.microsoft.com/office/word/2018/wordml" xmlns:w16se="http://schemas.microsoft.com/office/word/2015/wordml/symex" xmlns:wpg="http://schemas.microsoft.com/office/word/2010/wordprocessingGroup" xmlns:wpi="http://schemas.microsoft.com/office/word/2010/wordprocessingInk" xmlns:wne="http://schemas.microsoft.com/office/word/2006/wordml" xmlns:wps="http://schemas.microsoft.com/office/word/2010/wordprocessingShape" mc:Ignorable="w14 w15 w16se w16cid w16 w16cex wp14">
+<w:endnotes xmlns:wpc="http://schemas.microsoft.com/office/word/2010/wordprocessingCanvas" xmlns:cx="http://schemas.microsoft.com/office/drawing/2014/chartex" xmlns:cx1="http://schemas.microsoft.com/office/drawing/2015/9/8/chartex" xmlns:cx2="http://schemas.microsoft.com/office/drawing/2015/10/21/chartex" xmlns:cx3="http://schemas.microsoft.com/office/drawing/2016/5/9/chartex" xmlns:cx4="http://schemas.microsoft.com/office/drawing/2016/5/10/chartex" xmlns:cx5="http://schemas.microsoft.com/office/drawing/2016/5/11/chartex" xmlns:cx6="http://schemas.microsoft.com/office/drawing/2016/5/12/chartex" xmlns:cx7="http://schemas.microsoft.com/office/drawing/2016/5/13/chartex" xmlns:cx8="http://schemas.microsoft.com/office/drawing/2016/5/14/chartex" xmlns:mc="http://schemas.openxmlformats.org/markup-compatibility/2006" xmlns:aink="http://schemas.microsoft.com/office/drawing/2016/ink" xmlns:am3d="http://schemas.microsoft.com/office/drawing/2017/model3d" xmlns:o="urn:schemas-microsoft-com:office:office" xmlns:r="http://schemas.openxmlformats.org/officeDocument/2006/relationships" xmlns:m="http://schemas.openxmlformats.org/officeDocument/2006/math" xmlns:v="urn:schemas-microsoft-com:vml" xmlns:wp14="http://schemas.microsoft.com/office/word/2010/wordprocessingDrawing" xmlns:wp="http://schemas.openxmlformats.org/drawingml/2006/wordprocessingDrawing" xmlns:w10="urn:schemas-microsoft-com:office:word" xmlns:w="http://schemas.openxmlformats.org/wordprocessingml/2006/main" xmlns:w14="http://schemas.microsoft.com/office/word/2010/wordml" xmlns:w15="http://schemas.microsoft.com/office/word/2012/wordml" xmlns:w16cex="http://schemas.microsoft.com/office/word/2018/wordml/cex" xmlns:w16cid="http://schemas.microsoft.com/office/word/2016/wordml/cid" xmlns:w16="http://schemas.microsoft.com/office/word/2018/wordml" xmlns:w16sdtdh="http://schemas.microsoft.com/office/word/2020/wordml/sdtdatahash" xmlns:w16se="http://schemas.microsoft.com/office/word/2015/wordml/symex" xmlns:wpg="http://schemas.microsoft.com/office/word/2010/wordprocessingGroup" xmlns:wpi="http://schemas.microsoft.com/office/word/2010/wordprocessingInk" xmlns:wne="http://schemas.microsoft.com/office/word/2006/wordml" xmlns:wps="http://schemas.microsoft.com/office/word/2010/wordprocessingShape" mc:Ignorable="w14 w15 w16se w16cid w16 w16cex w16sdtdh wp14">
   <w:endnote w:type="separator" w:id="-1">
     <w:p>
       <w:r>
@@ -76037,7 +76020,7 @@
 </file>
 
 <file path=word/footer1.xml><?xml version="1.0" encoding="utf-8"?>
-<w:ftr xmlns:wpc="http://schemas.microsoft.com/office/word/2010/wordprocessingCanvas" xmlns:cx="http://schemas.microsoft.com/office/drawing/2014/chartex" xmlns:cx1="http://schemas.microsoft.com/office/drawing/2015/9/8/chartex" xmlns:cx2="http://schemas.microsoft.com/office/drawing/2015/10/21/chartex" xmlns:cx3="http://schemas.microsoft.com/office/drawing/2016/5/9/chartex" xmlns:cx4="http://schemas.microsoft.com/office/drawing/2016/5/10/chartex" xmlns:cx5="http://schemas.microsoft.com/office/drawing/2016/5/11/chartex" xmlns:cx6="http://schemas.microsoft.com/office/drawing/2016/5/12/chartex" xmlns:cx7="http://schemas.microsoft.com/office/drawing/2016/5/13/chartex" xmlns:cx8="http://schemas.microsoft.com/office/drawing/2016/5/14/chartex" xmlns:mc="http://schemas.openxmlformats.org/markup-compatibility/2006" xmlns:aink="http://schemas.microsoft.com/office/drawing/2016/ink" xmlns:am3d="http://schemas.microsoft.com/office/drawing/2017/model3d" xmlns:o="urn:schemas-microsoft-com:office:office" xmlns:r="http://schemas.openxmlformats.org/officeDocument/2006/relationships" xmlns:m="http://schemas.openxmlformats.org/officeDocument/2006/math" xmlns:v="urn:schemas-microsoft-com:vml" xmlns:wp14="http://schemas.microsoft.com/office/word/2010/wordprocessingDrawing" xmlns:wp="http://schemas.openxmlformats.org/drawingml/2006/wordprocessingDrawing" xmlns:w10="urn:schemas-microsoft-com:office:word" xmlns:w="http://schemas.openxmlformats.org/wordprocessingml/2006/main" xmlns:w14="http://schemas.microsoft.com/office/word/2010/wordml" xmlns:w15="http://schemas.microsoft.com/office/word/2012/wordml" xmlns:w16cex="http://schemas.microsoft.com/office/word/2018/wordml/cex" xmlns:w16cid="http://schemas.microsoft.com/office/word/2016/wordml/cid" xmlns:w16="http://schemas.microsoft.com/office/word/2018/wordml" xmlns:w16se="http://schemas.microsoft.com/office/word/2015/wordml/symex" xmlns:wpg="http://schemas.microsoft.com/office/word/2010/wordprocessingGroup" xmlns:wpi="http://schemas.microsoft.com/office/word/2010/wordprocessingInk" xmlns:wne="http://schemas.microsoft.com/office/word/2006/wordml" xmlns:wps="http://schemas.microsoft.com/office/word/2010/wordprocessingShape" mc:Ignorable="w14 w15 w16se w16cid w16 w16cex wp14">
+<w:ftr xmlns:wpc="http://schemas.microsoft.com/office/word/2010/wordprocessingCanvas" xmlns:cx="http://schemas.microsoft.com/office/drawing/2014/chartex" xmlns:cx1="http://schemas.microsoft.com/office/drawing/2015/9/8/chartex" xmlns:cx2="http://schemas.microsoft.com/office/drawing/2015/10/21/chartex" xmlns:cx3="http://schemas.microsoft.com/office/drawing/2016/5/9/chartex" xmlns:cx4="http://schemas.microsoft.com/office/drawing/2016/5/10/chartex" xmlns:cx5="http://schemas.microsoft.com/office/drawing/2016/5/11/chartex" xmlns:cx6="http://schemas.microsoft.com/office/drawing/2016/5/12/chartex" xmlns:cx7="http://schemas.microsoft.com/office/drawing/2016/5/13/chartex" xmlns:cx8="http://schemas.microsoft.com/office/drawing/2016/5/14/chartex" xmlns:mc="http://schemas.openxmlformats.org/markup-compatibility/2006" xmlns:aink="http://schemas.microsoft.com/office/drawing/2016/ink" xmlns:am3d="http://schemas.microsoft.com/office/drawing/2017/model3d" xmlns:o="urn:schemas-microsoft-com:office:office" xmlns:r="http://schemas.openxmlformats.org/officeDocument/2006/relationships" xmlns:m="http://schemas.openxmlformats.org/officeDocument/2006/math" xmlns:v="urn:schemas-microsoft-com:vml" xmlns:wp14="http://schemas.microsoft.com/office/word/2010/wordprocessingDrawing" xmlns:wp="http://schemas.openxmlformats.org/drawingml/2006/wordprocessingDrawing" xmlns:w10="urn:schemas-microsoft-com:office:word" xmlns:w="http://schemas.openxmlformats.org/wordprocessingml/2006/main" xmlns:w14="http://schemas.microsoft.com/office/word/2010/wordml" xmlns:w15="http://schemas.microsoft.com/office/word/2012/wordml" xmlns:w16cex="http://schemas.microsoft.com/office/word/2018/wordml/cex" xmlns:w16cid="http://schemas.microsoft.com/office/word/2016/wordml/cid" xmlns:w16="http://schemas.microsoft.com/office/word/2018/wordml" xmlns:w16sdtdh="http://schemas.microsoft.com/office/word/2020/wordml/sdtdatahash" xmlns:w16se="http://schemas.microsoft.com/office/word/2015/wordml/symex" xmlns:wpg="http://schemas.microsoft.com/office/word/2010/wordprocessingGroup" xmlns:wpi="http://schemas.microsoft.com/office/word/2010/wordprocessingInk" xmlns:wne="http://schemas.microsoft.com/office/word/2006/wordml" xmlns:wps="http://schemas.microsoft.com/office/word/2010/wordprocessingShape" mc:Ignorable="w14 w15 w16se w16cid w16 w16cex w16sdtdh wp14">
   <w:p>
     <w:pPr>
       <w:rPr>
@@ -76234,7 +76217,7 @@
 </file>
 
 <file path=word/footnotes.xml><?xml version="1.0" encoding="utf-8"?>
-<w:footnotes xmlns:wpc="http://schemas.microsoft.com/office/word/2010/wordprocessingCanvas" xmlns:cx="http://schemas.microsoft.com/office/drawing/2014/chartex" xmlns:cx1="http://schemas.microsoft.com/office/drawing/2015/9/8/chartex" xmlns:cx2="http://schemas.microsoft.com/office/drawing/2015/10/21/chartex" xmlns:cx3="http://schemas.microsoft.com/office/drawing/2016/5/9/chartex" xmlns:cx4="http://schemas.microsoft.com/office/drawing/2016/5/10/chartex" xmlns:cx5="http://schemas.microsoft.com/office/drawing/2016/5/11/chartex" xmlns:cx6="http://schemas.microsoft.com/office/drawing/2016/5/12/chartex" xmlns:cx7="http://schemas.microsoft.com/office/drawing/2016/5/13/chartex" xmlns:cx8="http://schemas.microsoft.com/office/drawing/2016/5/14/chartex" xmlns:mc="http://schemas.openxmlformats.org/markup-compatibility/2006" xmlns:aink="http://schemas.microsoft.com/office/drawing/2016/ink" xmlns:am3d="http://schemas.microsoft.com/office/drawing/2017/model3d" xmlns:o="urn:schemas-microsoft-com:office:office" xmlns:r="http://schemas.openxmlformats.org/officeDocument/2006/relationships" xmlns:m="http://schemas.openxmlformats.org/officeDocument/2006/math" xmlns:v="urn:schemas-microsoft-com:vml" xmlns:wp14="http://schemas.microsoft.com/office/word/2010/wordprocessingDrawing" xmlns:wp="http://schemas.openxmlformats.org/drawingml/2006/wordprocessingDrawing" xmlns:w10="urn:schemas-microsoft-com:office:word" xmlns:w="http://schemas.openxmlformats.org/wordprocessingml/2006/main" xmlns:w14="http://schemas.microsoft.com/office/word/2010/wordml" xmlns:w15="http://schemas.microsoft.com/office/word/2012/wordml" xmlns:w16cex="http://schemas.microsoft.com/office/word/2018/wordml/cex" xmlns:w16cid="http://schemas.microsoft.com/office/word/2016/wordml/cid" xmlns:w16="http://schemas.microsoft.com/office/word/2018/wordml" xmlns:w16se="http://schemas.microsoft.com/office/word/2015/wordml/symex" xmlns:wpg="http://schemas.microsoft.com/office/word/2010/wordprocessingGroup" xmlns:wpi="http://schemas.microsoft.com/office/word/2010/wordprocessingInk" xmlns:wne="http://schemas.microsoft.com/office/word/2006/wordml" xmlns:wps="http://schemas.microsoft.com/office/word/2010/wordprocessingShape" mc:Ignorable="w14 w15 w16se w16cid w16 w16cex wp14">
+<w:footnotes xmlns:wpc="http://schemas.microsoft.com/office/word/2010/wordprocessingCanvas" xmlns:cx="http://schemas.microsoft.com/office/drawing/2014/chartex" xmlns:cx1="http://schemas.microsoft.com/office/drawing/2015/9/8/chartex" xmlns:cx2="http://schemas.microsoft.com/office/drawing/2015/10/21/chartex" xmlns:cx3="http://schemas.microsoft.com/office/drawing/2016/5/9/chartex" xmlns:cx4="http://schemas.microsoft.com/office/drawing/2016/5/10/chartex" xmlns:cx5="http://schemas.microsoft.com/office/drawing/2016/5/11/chartex" xmlns:cx6="http://schemas.microsoft.com/office/drawing/2016/5/12/chartex" xmlns:cx7="http://schemas.microsoft.com/office/drawing/2016/5/13/chartex" xmlns:cx8="http://schemas.microsoft.com/office/drawing/2016/5/14/chartex" xmlns:mc="http://schemas.openxmlformats.org/markup-compatibility/2006" xmlns:aink="http://schemas.microsoft.com/office/drawing/2016/ink" xmlns:am3d="http://schemas.microsoft.com/office/drawing/2017/model3d" xmlns:o="urn:schemas-microsoft-com:office:office" xmlns:r="http://schemas.openxmlformats.org/officeDocument/2006/relationships" xmlns:m="http://schemas.openxmlformats.org/officeDocument/2006/math" xmlns:v="urn:schemas-microsoft-com:vml" xmlns:wp14="http://schemas.microsoft.com/office/word/2010/wordprocessingDrawing" xmlns:wp="http://schemas.openxmlformats.org/drawingml/2006/wordprocessingDrawing" xmlns:w10="urn:schemas-microsoft-com:office:word" xmlns:w="http://schemas.openxmlformats.org/wordprocessingml/2006/main" xmlns:w14="http://schemas.microsoft.com/office/word/2010/wordml" xmlns:w15="http://schemas.microsoft.com/office/word/2012/wordml" xmlns:w16cex="http://schemas.microsoft.com/office/word/2018/wordml/cex" xmlns:w16cid="http://schemas.microsoft.com/office/word/2016/wordml/cid" xmlns:w16="http://schemas.microsoft.com/office/word/2018/wordml" xmlns:w16sdtdh="http://schemas.microsoft.com/office/word/2020/wordml/sdtdatahash" xmlns:w16se="http://schemas.microsoft.com/office/word/2015/wordml/symex" xmlns:wpg="http://schemas.microsoft.com/office/word/2010/wordprocessingGroup" xmlns:wpi="http://schemas.microsoft.com/office/word/2010/wordprocessingInk" xmlns:wne="http://schemas.microsoft.com/office/word/2006/wordml" xmlns:wps="http://schemas.microsoft.com/office/word/2010/wordprocessingShape" mc:Ignorable="w14 w15 w16se w16cid w16 w16cex w16sdtdh wp14">
   <w:footnote w:type="separator" w:id="-1">
     <w:p>
       <w:r>
@@ -76253,7 +76236,7 @@
 </file>
 
 <file path=word/numbering.xml><?xml version="1.0" encoding="utf-8"?>
-<w:numbering xmlns:wpc="http://schemas.microsoft.com/office/word/2010/wordprocessingCanvas" xmlns:cx="http://schemas.microsoft.com/office/drawing/2014/chartex" xmlns:cx1="http://schemas.microsoft.com/office/drawing/2015/9/8/chartex" xmlns:cx2="http://schemas.microsoft.com/office/drawing/2015/10/21/chartex" xmlns:cx3="http://schemas.microsoft.com/office/drawing/2016/5/9/chartex" xmlns:cx4="http://schemas.microsoft.com/office/drawing/2016/5/10/chartex" xmlns:cx5="http://schemas.microsoft.com/office/drawing/2016/5/11/chartex" xmlns:cx6="http://schemas.microsoft.com/office/drawing/2016/5/12/chartex" xmlns:cx7="http://schemas.microsoft.com/office/drawing/2016/5/13/chartex" xmlns:cx8="http://schemas.microsoft.com/office/drawing/2016/5/14/chartex" xmlns:mc="http://schemas.openxmlformats.org/markup-compatibility/2006" xmlns:aink="http://schemas.microsoft.com/office/drawing/2016/ink" xmlns:am3d="http://schemas.microsoft.com/office/drawing/2017/model3d" xmlns:o="urn:schemas-microsoft-com:office:office" xmlns:r="http://schemas.openxmlformats.org/officeDocument/2006/relationships" xmlns:m="http://schemas.openxmlformats.org/officeDocument/2006/math" xmlns:v="urn:schemas-microsoft-com:vml" xmlns:wp14="http://schemas.microsoft.com/office/word/2010/wordprocessingDrawing" xmlns:wp="http://schemas.openxmlformats.org/drawingml/2006/wordprocessingDrawing" xmlns:w10="urn:schemas-microsoft-com:office:word" xmlns:w="http://schemas.openxmlformats.org/wordprocessingml/2006/main" xmlns:w14="http://schemas.microsoft.com/office/word/2010/wordml" xmlns:w15="http://schemas.microsoft.com/office/word/2012/wordml" xmlns:w16cex="http://schemas.microsoft.com/office/word/2018/wordml/cex" xmlns:w16cid="http://schemas.microsoft.com/office/word/2016/wordml/cid" xmlns:w16="http://schemas.microsoft.com/office/word/2018/wordml" xmlns:w16se="http://schemas.microsoft.com/office/word/2015/wordml/symex" xmlns:wpg="http://schemas.microsoft.com/office/word/2010/wordprocessingGroup" xmlns:wpi="http://schemas.microsoft.com/office/word/2010/wordprocessingInk" xmlns:wne="http://schemas.microsoft.com/office/word/2006/wordml" xmlns:wps="http://schemas.microsoft.com/office/word/2010/wordprocessingShape" mc:Ignorable="w14 w15 w16se w16cid w16 w16cex wp14">
+<w:numbering xmlns:wpc="http://schemas.microsoft.com/office/word/2010/wordprocessingCanvas" xmlns:cx="http://schemas.microsoft.com/office/drawing/2014/chartex" xmlns:cx1="http://schemas.microsoft.com/office/drawing/2015/9/8/chartex" xmlns:cx2="http://schemas.microsoft.com/office/drawing/2015/10/21/chartex" xmlns:cx3="http://schemas.microsoft.com/office/drawing/2016/5/9/chartex" xmlns:cx4="http://schemas.microsoft.com/office/drawing/2016/5/10/chartex" xmlns:cx5="http://schemas.microsoft.com/office/drawing/2016/5/11/chartex" xmlns:cx6="http://schemas.microsoft.com/office/drawing/2016/5/12/chartex" xmlns:cx7="http://schemas.microsoft.com/office/drawing/2016/5/13/chartex" xmlns:cx8="http://schemas.microsoft.com/office/drawing/2016/5/14/chartex" xmlns:mc="http://schemas.openxmlformats.org/markup-compatibility/2006" xmlns:aink="http://schemas.microsoft.com/office/drawing/2016/ink" xmlns:am3d="http://schemas.microsoft.com/office/drawing/2017/model3d" xmlns:o="urn:schemas-microsoft-com:office:office" xmlns:r="http://schemas.openxmlformats.org/officeDocument/2006/relationships" xmlns:m="http://schemas.openxmlformats.org/officeDocument/2006/math" xmlns:v="urn:schemas-microsoft-com:vml" xmlns:wp14="http://schemas.microsoft.com/office/word/2010/wordprocessingDrawing" xmlns:wp="http://schemas.openxmlformats.org/drawingml/2006/wordprocessingDrawing" xmlns:w10="urn:schemas-microsoft-com:office:word" xmlns:w="http://schemas.openxmlformats.org/wordprocessingml/2006/main" xmlns:w14="http://schemas.microsoft.com/office/word/2010/wordml" xmlns:w15="http://schemas.microsoft.com/office/word/2012/wordml" xmlns:w16cex="http://schemas.microsoft.com/office/word/2018/wordml/cex" xmlns:w16cid="http://schemas.microsoft.com/office/word/2016/wordml/cid" xmlns:w16="http://schemas.microsoft.com/office/word/2018/wordml" xmlns:w16sdtdh="http://schemas.microsoft.com/office/word/2020/wordml/sdtdatahash" xmlns:w16se="http://schemas.microsoft.com/office/word/2015/wordml/symex" xmlns:wpg="http://schemas.microsoft.com/office/word/2010/wordprocessingGroup" xmlns:wpi="http://schemas.microsoft.com/office/word/2010/wordprocessingInk" xmlns:wne="http://schemas.microsoft.com/office/word/2006/wordml" xmlns:wps="http://schemas.microsoft.com/office/word/2010/wordprocessingShape" mc:Ignorable="w14 w15 w16se w16cid w16 w16cex w16sdtdh wp14">
   <w:abstractNum w:abstractNumId="0" w15:restartNumberingAfterBreak="0">
     <w:nsid w:val="006A1ABF"/>
     <w:multiLevelType w:val="hybridMultilevel"/>
@@ -76914,6 +76897,119 @@
     </w:lvl>
   </w:abstractNum>
   <w:abstractNum w:abstractNumId="6" w15:restartNumberingAfterBreak="0">
+    <w:nsid w:val="0B3D5FC3"/>
+    <w:multiLevelType w:val="hybridMultilevel"/>
+    <w:tmpl w:val="23EEBE66"/>
+    <w:lvl w:ilvl="0" w:tplc="08090001">
+      <w:start w:val="1"/>
+      <w:numFmt w:val="bullet"/>
+      <w:lvlText w:val=""/>
+      <w:lvlJc w:val="left"/>
+      <w:pPr>
+        <w:ind w:left="821" w:hanging="360"/>
+      </w:pPr>
+      <w:rPr>
+        <w:rFonts w:ascii="Symbol" w:hAnsi="Symbol" w:hint="default"/>
+      </w:rPr>
+    </w:lvl>
+    <w:lvl w:ilvl="1" w:tplc="08090003" w:tentative="1">
+      <w:start w:val="1"/>
+      <w:numFmt w:val="bullet"/>
+      <w:lvlText w:val="o"/>
+      <w:lvlJc w:val="left"/>
+      <w:pPr>
+        <w:ind w:left="1541" w:hanging="360"/>
+      </w:pPr>
+      <w:rPr>
+        <w:rFonts w:ascii="Courier New" w:hAnsi="Courier New" w:cs="Courier New" w:hint="default"/>
+      </w:rPr>
+    </w:lvl>
+    <w:lvl w:ilvl="2" w:tplc="08090005" w:tentative="1">
+      <w:start w:val="1"/>
+      <w:numFmt w:val="bullet"/>
+      <w:lvlText w:val=""/>
+      <w:lvlJc w:val="left"/>
+      <w:pPr>
+        <w:ind w:left="2261" w:hanging="360"/>
+      </w:pPr>
+      <w:rPr>
+        <w:rFonts w:ascii="Wingdings" w:hAnsi="Wingdings" w:hint="default"/>
+      </w:rPr>
+    </w:lvl>
+    <w:lvl w:ilvl="3" w:tplc="08090001" w:tentative="1">
+      <w:start w:val="1"/>
+      <w:numFmt w:val="bullet"/>
+      <w:lvlText w:val=""/>
+      <w:lvlJc w:val="left"/>
+      <w:pPr>
+        <w:ind w:left="2981" w:hanging="360"/>
+      </w:pPr>
+      <w:rPr>
+        <w:rFonts w:ascii="Symbol" w:hAnsi="Symbol" w:hint="default"/>
+      </w:rPr>
+    </w:lvl>
+    <w:lvl w:ilvl="4" w:tplc="08090003" w:tentative="1">
+      <w:start w:val="1"/>
+      <w:numFmt w:val="bullet"/>
+      <w:lvlText w:val="o"/>
+      <w:lvlJc w:val="left"/>
+      <w:pPr>
+        <w:ind w:left="3701" w:hanging="360"/>
+      </w:pPr>
+      <w:rPr>
+        <w:rFonts w:ascii="Courier New" w:hAnsi="Courier New" w:cs="Courier New" w:hint="default"/>
+      </w:rPr>
+    </w:lvl>
+    <w:lvl w:ilvl="5" w:tplc="08090005" w:tentative="1">
+      <w:start w:val="1"/>
+      <w:numFmt w:val="bullet"/>
+      <w:lvlText w:val=""/>
+      <w:lvlJc w:val="left"/>
+      <w:pPr>
+        <w:ind w:left="4421" w:hanging="360"/>
+      </w:pPr>
+      <w:rPr>
+        <w:rFonts w:ascii="Wingdings" w:hAnsi="Wingdings" w:hint="default"/>
+      </w:rPr>
+    </w:lvl>
+    <w:lvl w:ilvl="6" w:tplc="08090001" w:tentative="1">
+      <w:start w:val="1"/>
+      <w:numFmt w:val="bullet"/>
+      <w:lvlText w:val=""/>
+      <w:lvlJc w:val="left"/>
+      <w:pPr>
+        <w:ind w:left="5141" w:hanging="360"/>
+      </w:pPr>
+      <w:rPr>
+        <w:rFonts w:ascii="Symbol" w:hAnsi="Symbol" w:hint="default"/>
+      </w:rPr>
+    </w:lvl>
+    <w:lvl w:ilvl="7" w:tplc="08090003" w:tentative="1">
+      <w:start w:val="1"/>
+      <w:numFmt w:val="bullet"/>
+      <w:lvlText w:val="o"/>
+      <w:lvlJc w:val="left"/>
+      <w:pPr>
+        <w:ind w:left="5861" w:hanging="360"/>
+      </w:pPr>
+      <w:rPr>
+        <w:rFonts w:ascii="Courier New" w:hAnsi="Courier New" w:cs="Courier New" w:hint="default"/>
+      </w:rPr>
+    </w:lvl>
+    <w:lvl w:ilvl="8" w:tplc="08090005" w:tentative="1">
+      <w:start w:val="1"/>
+      <w:numFmt w:val="bullet"/>
+      <w:lvlText w:val=""/>
+      <w:lvlJc w:val="left"/>
+      <w:pPr>
+        <w:ind w:left="6581" w:hanging="360"/>
+      </w:pPr>
+      <w:rPr>
+        <w:rFonts w:ascii="Wingdings" w:hAnsi="Wingdings" w:hint="default"/>
+      </w:rPr>
+    </w:lvl>
+  </w:abstractNum>
+  <w:abstractNum w:abstractNumId="7" w15:restartNumberingAfterBreak="0">
     <w:nsid w:val="0C247102"/>
     <w:multiLevelType w:val="hybridMultilevel"/>
     <w:tmpl w:val="4C1C3072"/>
@@ -77026,7 +77122,7 @@
       </w:rPr>
     </w:lvl>
   </w:abstractNum>
-  <w:abstractNum w:abstractNumId="7" w15:restartNumberingAfterBreak="0">
+  <w:abstractNum w:abstractNumId="8" w15:restartNumberingAfterBreak="0">
     <w:nsid w:val="104548FE"/>
     <w:multiLevelType w:val="hybridMultilevel"/>
     <w:tmpl w:val="C22482FA"/>
@@ -77139,7 +77235,7 @@
       </w:rPr>
     </w:lvl>
   </w:abstractNum>
-  <w:abstractNum w:abstractNumId="8" w15:restartNumberingAfterBreak="0">
+  <w:abstractNum w:abstractNumId="9" w15:restartNumberingAfterBreak="0">
     <w:nsid w:val="12660295"/>
     <w:multiLevelType w:val="hybridMultilevel"/>
     <w:tmpl w:val="57D2AED8"/>
@@ -77252,7 +77348,7 @@
       </w:rPr>
     </w:lvl>
   </w:abstractNum>
-  <w:abstractNum w:abstractNumId="9" w15:restartNumberingAfterBreak="0">
+  <w:abstractNum w:abstractNumId="10" w15:restartNumberingAfterBreak="0">
     <w:nsid w:val="137A5E6E"/>
     <w:multiLevelType w:val="hybridMultilevel"/>
     <w:tmpl w:val="C214F2F2"/>
@@ -77365,7 +77461,7 @@
       </w:rPr>
     </w:lvl>
   </w:abstractNum>
-  <w:abstractNum w:abstractNumId="10" w15:restartNumberingAfterBreak="0">
+  <w:abstractNum w:abstractNumId="11" w15:restartNumberingAfterBreak="0">
     <w:nsid w:val="141D46CE"/>
     <w:multiLevelType w:val="hybridMultilevel"/>
     <w:tmpl w:val="0456A67A"/>
@@ -77478,7 +77574,7 @@
       </w:rPr>
     </w:lvl>
   </w:abstractNum>
-  <w:abstractNum w:abstractNumId="11" w15:restartNumberingAfterBreak="0">
+  <w:abstractNum w:abstractNumId="12" w15:restartNumberingAfterBreak="0">
     <w:nsid w:val="17B06046"/>
     <w:multiLevelType w:val="hybridMultilevel"/>
     <w:tmpl w:val="5A46C170"/>
@@ -77591,7 +77687,7 @@
       </w:rPr>
     </w:lvl>
   </w:abstractNum>
-  <w:abstractNum w:abstractNumId="12" w15:restartNumberingAfterBreak="0">
+  <w:abstractNum w:abstractNumId="13" w15:restartNumberingAfterBreak="0">
     <w:nsid w:val="1F024E2E"/>
     <w:multiLevelType w:val="hybridMultilevel"/>
     <w:tmpl w:val="11600930"/>
@@ -77704,7 +77800,7 @@
       </w:rPr>
     </w:lvl>
   </w:abstractNum>
-  <w:abstractNum w:abstractNumId="13" w15:restartNumberingAfterBreak="0">
+  <w:abstractNum w:abstractNumId="14" w15:restartNumberingAfterBreak="0">
     <w:nsid w:val="1F72059E"/>
     <w:multiLevelType w:val="hybridMultilevel"/>
     <w:tmpl w:val="6F9C43AC"/>
@@ -77817,7 +77913,7 @@
       </w:rPr>
     </w:lvl>
   </w:abstractNum>
-  <w:abstractNum w:abstractNumId="14" w15:restartNumberingAfterBreak="0">
+  <w:abstractNum w:abstractNumId="15" w15:restartNumberingAfterBreak="0">
     <w:nsid w:val="1FE0110F"/>
     <w:multiLevelType w:val="hybridMultilevel"/>
     <w:tmpl w:val="199026CC"/>
@@ -77930,7 +78026,7 @@
       </w:rPr>
     </w:lvl>
   </w:abstractNum>
-  <w:abstractNum w:abstractNumId="15" w15:restartNumberingAfterBreak="0">
+  <w:abstractNum w:abstractNumId="16" w15:restartNumberingAfterBreak="0">
     <w:nsid w:val="26721442"/>
     <w:multiLevelType w:val="hybridMultilevel"/>
     <w:tmpl w:val="D804D2E0"/>
@@ -78016,7 +78112,7 @@
       </w:pPr>
     </w:lvl>
   </w:abstractNum>
-  <w:abstractNum w:abstractNumId="16" w15:restartNumberingAfterBreak="0">
+  <w:abstractNum w:abstractNumId="17" w15:restartNumberingAfterBreak="0">
     <w:nsid w:val="26F54E09"/>
     <w:multiLevelType w:val="hybridMultilevel"/>
     <w:tmpl w:val="00F88568"/>
@@ -78129,7 +78225,7 @@
       </w:rPr>
     </w:lvl>
   </w:abstractNum>
-  <w:abstractNum w:abstractNumId="17" w15:restartNumberingAfterBreak="0">
+  <w:abstractNum w:abstractNumId="18" w15:restartNumberingAfterBreak="0">
     <w:nsid w:val="2879717F"/>
     <w:multiLevelType w:val="hybridMultilevel"/>
     <w:tmpl w:val="E49A634A"/>
@@ -78242,7 +78338,7 @@
       </w:rPr>
     </w:lvl>
   </w:abstractNum>
-  <w:abstractNum w:abstractNumId="18" w15:restartNumberingAfterBreak="0">
+  <w:abstractNum w:abstractNumId="19" w15:restartNumberingAfterBreak="0">
     <w:nsid w:val="2B290C2A"/>
     <w:multiLevelType w:val="hybridMultilevel"/>
     <w:tmpl w:val="9CFAA144"/>
@@ -78355,7 +78451,7 @@
       </w:rPr>
     </w:lvl>
   </w:abstractNum>
-  <w:abstractNum w:abstractNumId="19" w15:restartNumberingAfterBreak="0">
+  <w:abstractNum w:abstractNumId="20" w15:restartNumberingAfterBreak="0">
     <w:nsid w:val="2F4648D6"/>
     <w:multiLevelType w:val="hybridMultilevel"/>
     <w:tmpl w:val="0B0646B6"/>
@@ -78468,7 +78564,7 @@
       </w:rPr>
     </w:lvl>
   </w:abstractNum>
-  <w:abstractNum w:abstractNumId="20" w15:restartNumberingAfterBreak="0">
+  <w:abstractNum w:abstractNumId="21" w15:restartNumberingAfterBreak="0">
     <w:nsid w:val="2F6A21DB"/>
     <w:multiLevelType w:val="hybridMultilevel"/>
     <w:tmpl w:val="05A4A5E6"/>
@@ -78581,7 +78677,7 @@
       </w:rPr>
     </w:lvl>
   </w:abstractNum>
-  <w:abstractNum w:abstractNumId="21" w15:restartNumberingAfterBreak="0">
+  <w:abstractNum w:abstractNumId="22" w15:restartNumberingAfterBreak="0">
     <w:nsid w:val="2FDB2F9F"/>
     <w:multiLevelType w:val="hybridMultilevel"/>
     <w:tmpl w:val="19E00A20"/>
@@ -78694,7 +78790,7 @@
       </w:rPr>
     </w:lvl>
   </w:abstractNum>
-  <w:abstractNum w:abstractNumId="22" w15:restartNumberingAfterBreak="0">
+  <w:abstractNum w:abstractNumId="23" w15:restartNumberingAfterBreak="0">
     <w:nsid w:val="32470B35"/>
     <w:multiLevelType w:val="hybridMultilevel"/>
     <w:tmpl w:val="3F369020"/>
@@ -78807,7 +78903,7 @@
       </w:rPr>
     </w:lvl>
   </w:abstractNum>
-  <w:abstractNum w:abstractNumId="23" w15:restartNumberingAfterBreak="0">
+  <w:abstractNum w:abstractNumId="24" w15:restartNumberingAfterBreak="0">
     <w:nsid w:val="33A03DBD"/>
     <w:multiLevelType w:val="hybridMultilevel"/>
     <w:tmpl w:val="636A4134"/>
@@ -78920,7 +79016,7 @@
       </w:rPr>
     </w:lvl>
   </w:abstractNum>
-  <w:abstractNum w:abstractNumId="24" w15:restartNumberingAfterBreak="0">
+  <w:abstractNum w:abstractNumId="25" w15:restartNumberingAfterBreak="0">
     <w:nsid w:val="3EF4465A"/>
     <w:multiLevelType w:val="hybridMultilevel"/>
     <w:tmpl w:val="73226190"/>
@@ -79033,7 +79129,7 @@
       </w:rPr>
     </w:lvl>
   </w:abstractNum>
-  <w:abstractNum w:abstractNumId="25" w15:restartNumberingAfterBreak="0">
+  <w:abstractNum w:abstractNumId="26" w15:restartNumberingAfterBreak="0">
     <w:nsid w:val="4AB95810"/>
     <w:multiLevelType w:val="hybridMultilevel"/>
     <w:tmpl w:val="55D6869C"/>
@@ -79146,7 +79242,7 @@
       </w:rPr>
     </w:lvl>
   </w:abstractNum>
-  <w:abstractNum w:abstractNumId="26" w15:restartNumberingAfterBreak="0">
+  <w:abstractNum w:abstractNumId="27" w15:restartNumberingAfterBreak="0">
     <w:nsid w:val="4D0D4042"/>
     <w:multiLevelType w:val="hybridMultilevel"/>
     <w:tmpl w:val="C7AEFAAE"/>
@@ -79259,7 +79355,7 @@
       </w:rPr>
     </w:lvl>
   </w:abstractNum>
-  <w:abstractNum w:abstractNumId="27" w15:restartNumberingAfterBreak="0">
+  <w:abstractNum w:abstractNumId="28" w15:restartNumberingAfterBreak="0">
     <w:nsid w:val="4E653148"/>
     <w:multiLevelType w:val="hybridMultilevel"/>
     <w:tmpl w:val="935CB962"/>
@@ -79372,7 +79468,7 @@
       </w:rPr>
     </w:lvl>
   </w:abstractNum>
-  <w:abstractNum w:abstractNumId="28" w15:restartNumberingAfterBreak="0">
+  <w:abstractNum w:abstractNumId="29" w15:restartNumberingAfterBreak="0">
     <w:nsid w:val="52D74CC3"/>
     <w:multiLevelType w:val="hybridMultilevel"/>
     <w:tmpl w:val="206ADB6E"/>
@@ -79485,7 +79581,7 @@
       </w:rPr>
     </w:lvl>
   </w:abstractNum>
-  <w:abstractNum w:abstractNumId="29" w15:restartNumberingAfterBreak="0">
+  <w:abstractNum w:abstractNumId="30" w15:restartNumberingAfterBreak="0">
     <w:nsid w:val="5CB601C4"/>
     <w:multiLevelType w:val="hybridMultilevel"/>
     <w:tmpl w:val="B364B440"/>
@@ -79598,7 +79694,7 @@
       </w:rPr>
     </w:lvl>
   </w:abstractNum>
-  <w:abstractNum w:abstractNumId="30" w15:restartNumberingAfterBreak="0">
+  <w:abstractNum w:abstractNumId="31" w15:restartNumberingAfterBreak="0">
     <w:nsid w:val="67C23E68"/>
     <w:multiLevelType w:val="hybridMultilevel"/>
     <w:tmpl w:val="9BFCAFC4"/>
@@ -79711,7 +79807,7 @@
       </w:rPr>
     </w:lvl>
   </w:abstractNum>
-  <w:abstractNum w:abstractNumId="31" w15:restartNumberingAfterBreak="0">
+  <w:abstractNum w:abstractNumId="32" w15:restartNumberingAfterBreak="0">
     <w:nsid w:val="6A8A0018"/>
     <w:multiLevelType w:val="hybridMultilevel"/>
     <w:tmpl w:val="8CFE5298"/>
@@ -79824,7 +79920,7 @@
       </w:rPr>
     </w:lvl>
   </w:abstractNum>
-  <w:abstractNum w:abstractNumId="32" w15:restartNumberingAfterBreak="0">
+  <w:abstractNum w:abstractNumId="33" w15:restartNumberingAfterBreak="0">
     <w:nsid w:val="752555B1"/>
     <w:multiLevelType w:val="hybridMultilevel"/>
     <w:tmpl w:val="87D8CB84"/>
@@ -79912,7 +80008,7 @@
       </w:pPr>
     </w:lvl>
   </w:abstractNum>
-  <w:abstractNum w:abstractNumId="33" w15:restartNumberingAfterBreak="0">
+  <w:abstractNum w:abstractNumId="34" w15:restartNumberingAfterBreak="0">
     <w:nsid w:val="75965363"/>
     <w:multiLevelType w:val="hybridMultilevel"/>
     <w:tmpl w:val="77E06D68"/>
@@ -80025,7 +80121,7 @@
       </w:rPr>
     </w:lvl>
   </w:abstractNum>
-  <w:abstractNum w:abstractNumId="34" w15:restartNumberingAfterBreak="0">
+  <w:abstractNum w:abstractNumId="35" w15:restartNumberingAfterBreak="0">
     <w:nsid w:val="78576785"/>
     <w:multiLevelType w:val="hybridMultilevel"/>
     <w:tmpl w:val="353EEB76"/>
@@ -80114,7 +80210,7 @@
       </w:pPr>
     </w:lvl>
   </w:abstractNum>
-  <w:abstractNum w:abstractNumId="35" w15:restartNumberingAfterBreak="0">
+  <w:abstractNum w:abstractNumId="36" w15:restartNumberingAfterBreak="0">
     <w:nsid w:val="7A027771"/>
     <w:multiLevelType w:val="hybridMultilevel"/>
     <w:tmpl w:val="0CB6F43C"/>
@@ -80234,49 +80330,49 @@
     <w:abstractNumId w:val="2"/>
   </w:num>
   <w:num w:numId="3">
+    <w:abstractNumId w:val="13"/>
+  </w:num>
+  <w:num w:numId="4">
     <w:abstractNumId w:val="12"/>
   </w:num>
-  <w:num w:numId="4">
+  <w:num w:numId="5">
+    <w:abstractNumId w:val="22"/>
+  </w:num>
+  <w:num w:numId="6">
+    <w:abstractNumId w:val="16"/>
+  </w:num>
+  <w:num w:numId="7">
+    <w:abstractNumId w:val="33"/>
+  </w:num>
+  <w:num w:numId="8">
     <w:abstractNumId w:val="11"/>
   </w:num>
-  <w:num w:numId="5">
-    <w:abstractNumId w:val="21"/>
-  </w:num>
-  <w:num w:numId="6">
-    <w:abstractNumId w:val="15"/>
-  </w:num>
-  <w:num w:numId="7">
-    <w:abstractNumId w:val="32"/>
-  </w:num>
-  <w:num w:numId="8">
-    <w:abstractNumId w:val="10"/>
-  </w:num>
   <w:num w:numId="9">
-    <w:abstractNumId w:val="34"/>
+    <w:abstractNumId w:val="35"/>
   </w:num>
   <w:num w:numId="10">
-    <w:abstractNumId w:val="16"/>
+    <w:abstractNumId w:val="17"/>
   </w:num>
   <w:num w:numId="11">
+    <w:abstractNumId w:val="19"/>
+  </w:num>
+  <w:num w:numId="12">
+    <w:abstractNumId w:val="8"/>
+  </w:num>
+  <w:num w:numId="13">
+    <w:abstractNumId w:val="31"/>
+  </w:num>
+  <w:num w:numId="14">
+    <w:abstractNumId w:val="36"/>
+  </w:num>
+  <w:num w:numId="15">
     <w:abstractNumId w:val="18"/>
   </w:num>
-  <w:num w:numId="12">
-    <w:abstractNumId w:val="7"/>
-  </w:num>
-  <w:num w:numId="13">
-    <w:abstractNumId w:val="30"/>
-  </w:num>
-  <w:num w:numId="14">
-    <w:abstractNumId w:val="35"/>
-  </w:num>
-  <w:num w:numId="15">
-    <w:abstractNumId w:val="17"/>
-  </w:num>
   <w:num w:numId="16">
-    <w:abstractNumId w:val="28"/>
+    <w:abstractNumId w:val="29"/>
   </w:num>
   <w:num w:numId="17">
-    <w:abstractNumId w:val="13"/>
+    <w:abstractNumId w:val="14"/>
   </w:num>
   <w:num w:numId="18">
     <w:abstractNumId w:val="1"/>
@@ -80285,62 +80381,65 @@
     <w:abstractNumId w:val="5"/>
   </w:num>
   <w:num w:numId="20">
-    <w:abstractNumId w:val="9"/>
+    <w:abstractNumId w:val="10"/>
   </w:num>
   <w:num w:numId="21">
-    <w:abstractNumId w:val="25"/>
+    <w:abstractNumId w:val="26"/>
   </w:num>
   <w:num w:numId="22">
-    <w:abstractNumId w:val="22"/>
+    <w:abstractNumId w:val="23"/>
   </w:num>
   <w:num w:numId="23">
     <w:abstractNumId w:val="0"/>
   </w:num>
   <w:num w:numId="24">
-    <w:abstractNumId w:val="14"/>
+    <w:abstractNumId w:val="15"/>
   </w:num>
   <w:num w:numId="25">
-    <w:abstractNumId w:val="19"/>
+    <w:abstractNumId w:val="20"/>
   </w:num>
   <w:num w:numId="26">
-    <w:abstractNumId w:val="20"/>
+    <w:abstractNumId w:val="21"/>
   </w:num>
   <w:num w:numId="27">
-    <w:abstractNumId w:val="29"/>
+    <w:abstractNumId w:val="30"/>
   </w:num>
   <w:num w:numId="28">
-    <w:abstractNumId w:val="6"/>
+    <w:abstractNumId w:val="7"/>
   </w:num>
   <w:num w:numId="29">
     <w:abstractNumId w:val="4"/>
   </w:num>
   <w:num w:numId="30">
-    <w:abstractNumId w:val="31"/>
+    <w:abstractNumId w:val="32"/>
   </w:num>
   <w:num w:numId="31">
-    <w:abstractNumId w:val="8"/>
+    <w:abstractNumId w:val="9"/>
   </w:num>
   <w:num w:numId="32">
-    <w:abstractNumId w:val="23"/>
+    <w:abstractNumId w:val="24"/>
   </w:num>
   <w:num w:numId="33">
-    <w:abstractNumId w:val="26"/>
+    <w:abstractNumId w:val="27"/>
   </w:num>
   <w:num w:numId="34">
-    <w:abstractNumId w:val="24"/>
+    <w:abstractNumId w:val="25"/>
   </w:num>
   <w:num w:numId="35">
-    <w:abstractNumId w:val="33"/>
+    <w:abstractNumId w:val="34"/>
   </w:num>
   <w:num w:numId="36">
-    <w:abstractNumId w:val="27"/>
+    <w:abstractNumId w:val="28"/>
+  </w:num>
+  <w:num w:numId="37">
+    <w:abstractNumId w:val="6"/>
   </w:num>
   <w:numIdMacAtCleanup w:val="36"/>
 </w:numbering>
 </file>
 
 <file path=word/styles.xml><?xml version="1.0" encoding="utf-8"?>
-<w:styles xmlns:mc="http://schemas.openxmlformats.org/markup-compatibility/2006" xmlns:r="http://schemas.openxmlformats.org/officeDocument/2006/relationships" xmlns:w="http://schemas.openxmlformats.org/wordprocessingml/2006/main" xmlns:w14="http://schemas.microsoft.com/office/word/2010/wordml" xmlns:w15="http://schemas.microsoft.com/office/word/2012/wordml" xmlns:w16cex="http://schemas.microsoft.com/office/word/2018/wordml/cex" xmlns:w16cid="http://schemas.microsoft.com/office/word/2016/wordml/cid" xmlns:w16="http://schemas.microsoft.com/office/word/2018/wordml" xmlns:w16se="http://schemas.microsoft.com/office/word/2015/wordml/symex" mc:Ignorable="w14 w15 w16se w16cid w16 w16cex">
+<w:styles xmlns:mc="http://schemas.openxmlformats.org/markup-compatibility/2006" xmlns:r="http://schemas.openxmlformats.org/officeDocument/2006/relationships" xmlns:w="http://schemas.openxmlformats.org/wordprocessingml/2006/main" xmlns:w14="http://schemas.microsoft.com/office/word/2010/wordml" xmlns:w15="http://schemas.microsoft.com/office/word/2012/wordml" xmlns:w16cex="http://schemas.microsoft.com/office/word/2018/wordml/cex" xmlns:w16cid="http://schemas.microsoft.com/office/word/2016/wordml/cid" xmlns:w16="http://schemas.microsoft.com/office/word/2018/wordml" xmlns:w16sdtdh="http://schemas.microsoft.com/office/word/2020/wordml/sdtdatahash" xmlns:w16se="http://schemas.microsoft.com/office/word/2015/wordml/symex" mc:Ignorable="w14 w15 w16se w16cid w16 w16cex w16sdtdh">
   <w:docDefaults>
     <w:rPrDefault>
       <w:rPr>

</xml_diff>

<commit_message>
Update on 13/05/2021 at  9:26
</commit_message>
<xml_diff>
--- a/Documents/Safeguarding/Child Protection Policy.docx
+++ b/Documents/Safeguarding/Child Protection Policy.docx
@@ -341,7 +341,7 @@
           <w:sz w:val="28"/>
           <w:szCs w:val="28"/>
         </w:rPr>
-        <w:t>Spring</w:t>
+        <w:t>Summer</w:t>
       </w:r>
       <w:r>
         <w:rPr>
@@ -408,7 +408,7 @@
           <w:sz w:val="28"/>
           <w:szCs w:val="28"/>
         </w:rPr>
-        <w:t>|Summer</w:t>
+        <w:t>Autumn</w:t>
       </w:r>
       <w:r>
         <w:rPr>
@@ -855,19 +855,16 @@
         </w:rPr>
       </w:pPr>
       <w:r>
-        <w:t>1</w:t>
-      </w:r>
-      <w:r>
-        <w:t>9</w:t>
+        <w:t>13</w:t>
       </w:r>
       <w:r>
         <w:rPr>
           <w:vertAlign w:val="superscript"/>
         </w:rPr>
-        <w:t xml:space="preserve">th </w:t>
-      </w:r>
-      <w:r>
-        <w:t>February</w:t>
+        <w:t>th</w:t>
+      </w:r>
+      <w:r>
+        <w:t xml:space="preserve"> May</w:t>
       </w:r>
       <w:r>
         <w:t xml:space="preserve"> 202</w:t>

</xml_diff>